<commit_message>
Cambiar correos después de VoBo.
</commit_message>
<xml_diff>
--- a/Docs/revisiones/REVISIÓN DEL SAST_INCIDENTE091115.docx
+++ b/Docs/revisiones/REVISIÓN DEL SAST_INCIDENTE091115.docx
@@ -1063,6 +1063,24 @@
     <w:p>
       <w:pPr>
         <w:pStyle w:val="Normal"/>
+        <w:rPr>
+          <w:b/>
+          <w:b/>
+          <w:bCs/>
+          <w:color w:val="9933FF"/>
+        </w:rPr>
+      </w:pPr>
+      <w:r>
+        <w:rPr>
+          <w:b/>
+          <w:bCs/>
+          <w:color w:val="9933FF"/>
+        </w:rPr>
+      </w:r>
+    </w:p>
+    <w:p>
+      <w:pPr>
+        <w:pStyle w:val="Normal"/>
         <w:rPr/>
       </w:pPr>
       <w:r>
@@ -1216,10 +1234,20 @@
     <w:p>
       <w:pPr>
         <w:pStyle w:val="Normal"/>
-        <w:rPr/>
-      </w:pPr>
-      <w:r>
-        <w:rPr/>
+        <w:rPr>
+          <w:b/>
+          <w:b/>
+          <w:bCs/>
+          <w:color w:val="9933FF"/>
+        </w:rPr>
+      </w:pPr>
+      <w:r>
+        <w:rPr>
+          <w:b/>
+          <w:bCs/>
+          <w:color w:val="9933FF"/>
+        </w:rPr>
+        <w:t>&gt; Pendiente</w:t>
       </w:r>
     </w:p>
     <w:p>
@@ -1230,6 +1258,25 @@
       <w:r>
         <w:rPr/>
         <w:t>Agregar correo al usuario en el módulo de incidentes después de que el técnico especializado soluciona, con el mensaje su solicitud (núm. De solicitud) ya ha sido atendida, para mejorar la calidad del servicio se solicita conteste la siguiente encuesta, usando la siguiente liga:</w:t>
+      </w:r>
+    </w:p>
+    <w:p>
+      <w:pPr>
+        <w:pStyle w:val="Normal"/>
+        <w:rPr>
+          <w:b/>
+          <w:b/>
+          <w:bCs/>
+          <w:color w:val="9933FF"/>
+        </w:rPr>
+      </w:pPr>
+      <w:r>
+        <w:rPr>
+          <w:b/>
+          <w:bCs/>
+          <w:color w:val="9933FF"/>
+        </w:rPr>
+        <w:t>+ Listo</w:t>
       </w:r>
     </w:p>
     <w:p>
@@ -1543,6 +1590,43 @@
       <w:pPr>
         <w:pStyle w:val="Normal"/>
         <w:rPr>
+          <w:b/>
+          <w:b/>
+          <w:bCs/>
+          <w:color w:val="9933FF"/>
+        </w:rPr>
+      </w:pPr>
+      <w:bookmarkStart w:id="1" w:name="__DdeLink__91_1182058911"/>
+      <w:r>
+        <w:rPr>
+          <w:b/>
+          <w:bCs/>
+          <w:color w:val="9933FF"/>
+        </w:rPr>
+        <w:t>+ Listo</w:t>
+      </w:r>
+      <w:bookmarkEnd w:id="1"/>
+      <w:r>
+        <w:rPr>
+          <w:b/>
+          <w:bCs/>
+          <w:color w:val="9933FF"/>
+        </w:rPr>
+        <w:t xml:space="preserve"> </w:t>
+      </w:r>
+      <w:r>
+        <w:rPr>
+          <w:b/>
+          <w:bCs/>
+          <w:color w:val="9933FF"/>
+        </w:rPr>
+        <w:t>(no se para que señalaron circulos en la foto de arriba)</w:t>
+      </w:r>
+    </w:p>
+    <w:p>
+      <w:pPr>
+        <w:pStyle w:val="Normal"/>
+        <w:rPr>
           <w:lang w:eastAsia="es-MX"/>
         </w:rPr>
       </w:pPr>
@@ -1775,6 +1859,26 @@
     <w:p>
       <w:pPr>
         <w:pStyle w:val="Normal"/>
+        <w:spacing w:before="0" w:after="0"/>
+        <w:rPr>
+          <w:b/>
+          <w:b/>
+          <w:bCs/>
+          <w:color w:val="9933FF"/>
+        </w:rPr>
+      </w:pPr>
+      <w:r>
+        <w:rPr>
+          <w:b/>
+          <w:bCs/>
+          <w:color w:val="9933FF"/>
+        </w:rPr>
+        <w:t>&gt; Pendiente</w:t>
+      </w:r>
+    </w:p>
+    <w:p>
+      <w:pPr>
+        <w:pStyle w:val="Normal"/>
         <w:rPr/>
       </w:pPr>
       <w:r>
@@ -1842,6 +1946,33 @@
       <w:r>
         <w:rPr/>
         <w:t>Después de un Vo.Bo., se presenta el correo al usuario donde se deberá eliminar del correo la justificación y el texto “pronto serás contactado con relación a esta solicitud”.</w:t>
+      </w:r>
+    </w:p>
+    <w:p>
+      <w:pPr>
+        <w:pStyle w:val="Normal"/>
+        <w:rPr>
+          <w:b/>
+          <w:b/>
+          <w:bCs/>
+          <w:color w:val="9933FF"/>
+        </w:rPr>
+      </w:pPr>
+      <w:r>
+        <w:rPr>
+          <w:b/>
+          <w:bCs/>
+          <w:color w:val="9933FF"/>
+        </w:rPr>
+        <w:t xml:space="preserve">+ Listo, </w:t>
+      </w:r>
+      <w:r>
+        <w:rPr>
+          <w:b/>
+          <w:bCs/>
+          <w:color w:val="9933FF"/>
+        </w:rPr>
+        <w:t>(También quite los correos a los gestores despues del VoBo)</w:t>
       </w:r>
     </w:p>
     <w:p>

</xml_diff>

<commit_message>
Incidente: Tiempo de atención por nivel para técnicos.
</commit_message>
<xml_diff>
--- a/Docs/revisiones/REVISIÓN DEL SAST_INCIDENTE091115.docx
+++ b/Docs/revisiones/REVISIÓN DEL SAST_INCIDENTE091115.docx
@@ -1,41 +1,34 @@
 
 <file path=word/document.xml><?xml version="1.0" encoding="utf-8"?>
-<w:document xmlns:o="urn:schemas-microsoft-com:office:office" xmlns:r="http://schemas.openxmlformats.org/officeDocument/2006/relationships" xmlns:v="urn:schemas-microsoft-com:vml" xmlns:w="http://schemas.openxmlformats.org/wordprocessingml/2006/main" xmlns:w10="urn:schemas-microsoft-com:office:word" xmlns:wp="http://schemas.openxmlformats.org/drawingml/2006/wordprocessingDrawing" xmlns:wps="http://schemas.microsoft.com/office/word/2010/wordprocessingShape" xmlns:wpg="http://schemas.microsoft.com/office/word/2010/wordprocessingGroup" xmlns:mc="http://schemas.openxmlformats.org/markup-compatibility/2006" xmlns:wp14="http://schemas.microsoft.com/office/word/2010/wordprocessingDrawing" xmlns:w14="http://schemas.microsoft.com/office/word/2010/wordml" mc:Ignorable="w14 wp14">
+<w:document xmlns:wpc="http://schemas.microsoft.com/office/word/2010/wordprocessingCanvas" xmlns:mc="http://schemas.openxmlformats.org/markup-compatibility/2006" xmlns:o="urn:schemas-microsoft-com:office:office" xmlns:r="http://schemas.openxmlformats.org/officeDocument/2006/relationships" xmlns:m="http://schemas.openxmlformats.org/officeDocument/2006/math" xmlns:v="urn:schemas-microsoft-com:vml" xmlns:wp14="http://schemas.microsoft.com/office/word/2010/wordprocessingDrawing" xmlns:wp="http://schemas.openxmlformats.org/drawingml/2006/wordprocessingDrawing" xmlns:w10="urn:schemas-microsoft-com:office:word" xmlns:w="http://schemas.openxmlformats.org/wordprocessingml/2006/main" xmlns:w14="http://schemas.microsoft.com/office/word/2010/wordml" xmlns:wpg="http://schemas.microsoft.com/office/word/2010/wordprocessingGroup" xmlns:wpi="http://schemas.microsoft.com/office/word/2010/wordprocessingInk" xmlns:wne="http://schemas.microsoft.com/office/word/2006/wordml" xmlns:wps="http://schemas.microsoft.com/office/word/2010/wordprocessingShape" mc:Ignorable="w14 wp14">
   <w:body>
     <w:p>
       <w:pPr>
-        <w:pStyle w:val="Normal"/>
         <w:jc w:val="center"/>
-        <w:rPr/>
-      </w:pPr>
-      <w:r>
-        <w:rPr/>
+      </w:pPr>
+      <w:r>
         <w:t>REVISIÓN DEL SAST CON RESPECTO AL INCIDENTE    VER. 0.3.14</w:t>
       </w:r>
     </w:p>
     <w:p>
       <w:pPr>
-        <w:pStyle w:val="Normal"/>
         <w:jc w:val="center"/>
-        <w:rPr/>
-      </w:pPr>
-      <w:r>
-        <w:rPr/>
+      </w:pPr>
+      <w:r>
         <w:t>09/11/15</w:t>
       </w:r>
     </w:p>
     <w:p>
-      <w:pPr>
-        <w:pStyle w:val="Normal"/>
-        <w:rPr/>
-      </w:pPr>
-      <w:r>
-        <w:rPr/>
+      <w:r>
+        <w:rPr>
+          <w:noProof/>
+          <w:lang w:eastAsia="es-MX"/>
+        </w:rPr>
         <w:drawing>
           <wp:inline distT="0" distB="0" distL="0" distR="0">
             <wp:extent cx="5612130" cy="3155315"/>
             <wp:effectExtent l="0" t="0" r="0" b="0"/>
-            <wp:docPr id="1" name="Imagen 1" descr=""/>
+            <wp:docPr id="1" name="Imagen 1"/>
             <wp:cNvGraphicFramePr>
               <a:graphicFrameLocks xmlns:a="http://schemas.openxmlformats.org/drawingml/2006/main" noChangeAspect="1"/>
             </wp:cNvGraphicFramePr>
@@ -43,13 +36,13 @@
               <a:graphicData uri="http://schemas.openxmlformats.org/drawingml/2006/picture">
                 <pic:pic xmlns:pic="http://schemas.openxmlformats.org/drawingml/2006/picture">
                   <pic:nvPicPr>
-                    <pic:cNvPr id="1" name="Imagen 1" descr=""/>
+                    <pic:cNvPr id="1" name="Imagen 1"/>
                     <pic:cNvPicPr>
                       <a:picLocks noChangeAspect="1" noChangeArrowheads="1"/>
                     </pic:cNvPicPr>
                   </pic:nvPicPr>
                   <pic:blipFill>
-                    <a:blip r:embed="rId2"/>
+                    <a:blip r:embed="rId5"/>
                     <a:stretch>
                       <a:fillRect/>
                     </a:stretch>
@@ -78,20 +71,13 @@
       </w:r>
     </w:p>
     <w:p>
-      <w:pPr>
-        <w:pStyle w:val="Normal"/>
-        <w:rPr/>
-      </w:pPr>
-      <w:r>
-        <w:rPr/>
+      <w:r>
         <w:t>Revisar duplicados en categoría del SAIH</w:t>
       </w:r>
     </w:p>
     <w:p>
       <w:pPr>
-        <w:pStyle w:val="Normal"/>
-        <w:rPr>
-          <w:b/>
+        <w:rPr>
           <w:b/>
           <w:bCs/>
           <w:color w:val="9933FF"/>
@@ -108,25 +94,49 @@
     </w:p>
     <w:p>
       <w:pPr>
-        <w:pStyle w:val="Normal"/>
-        <w:rPr>
-          <w:color w:val="9933FF"/>
-        </w:rPr>
-      </w:pPr>
+        <w:rPr>
+          <w:color w:val="9933FF"/>
+        </w:rPr>
+      </w:pPr>
+      <w:proofErr w:type="spellStart"/>
       <w:r>
         <w:rPr>
           <w:color w:val="9933FF"/>
         </w:rPr>
         <w:t>id_serv</w:t>
-        <w:tab/>
+      </w:r>
+      <w:proofErr w:type="spellEnd"/>
+      <w:r>
+        <w:rPr>
+          <w:color w:val="9933FF"/>
+        </w:rPr>
+        <w:tab/>
+      </w:r>
+      <w:proofErr w:type="spellStart"/>
+      <w:r>
+        <w:rPr>
+          <w:color w:val="9933FF"/>
+        </w:rPr>
         <w:t>id_servsub</w:t>
-        <w:tab/>
+      </w:r>
+      <w:proofErr w:type="spellEnd"/>
+      <w:r>
+        <w:rPr>
+          <w:color w:val="9933FF"/>
+        </w:rPr>
+        <w:tab/>
+      </w:r>
+      <w:proofErr w:type="spellStart"/>
+      <w:r>
+        <w:rPr>
+          <w:color w:val="9933FF"/>
+        </w:rPr>
         <w:t>descripcion</w:t>
       </w:r>
-    </w:p>
-    <w:p>
-      <w:pPr>
-        <w:pStyle w:val="Normal"/>
+      <w:proofErr w:type="spellEnd"/>
+    </w:p>
+    <w:p>
+      <w:pPr>
         <w:rPr>
           <w:color w:val="9933FF"/>
         </w:rPr>
@@ -136,15 +146,24 @@
           <w:color w:val="9933FF"/>
         </w:rPr>
         <w:t>115</w:t>
+      </w:r>
+      <w:r>
+        <w:rPr>
+          <w:color w:val="9933FF"/>
+        </w:rPr>
         <w:tab/>
         <w:t>23</w:t>
+      </w:r>
+      <w:r>
+        <w:rPr>
+          <w:color w:val="9933FF"/>
+        </w:rPr>
         <w:tab/>
         <w:t>La nota no da opción a imprimirla</w:t>
       </w:r>
     </w:p>
     <w:p>
       <w:pPr>
-        <w:pStyle w:val="Normal"/>
         <w:rPr>
           <w:color w:val="9933FF"/>
         </w:rPr>
@@ -154,15 +173,24 @@
           <w:color w:val="9933FF"/>
         </w:rPr>
         <w:t>103</w:t>
+      </w:r>
+      <w:r>
+        <w:rPr>
+          <w:color w:val="9933FF"/>
+        </w:rPr>
         <w:tab/>
         <w:t>23</w:t>
+      </w:r>
+      <w:r>
+        <w:rPr>
+          <w:color w:val="9933FF"/>
+        </w:rPr>
         <w:tab/>
         <w:t>La nota no da opción a imprimirla</w:t>
       </w:r>
     </w:p>
     <w:p>
       <w:pPr>
-        <w:pStyle w:val="Normal"/>
         <w:rPr>
           <w:color w:val="9933FF"/>
         </w:rPr>
@@ -172,15 +200,32 @@
           <w:color w:val="9933FF"/>
         </w:rPr>
         <w:t>111</w:t>
+      </w:r>
+      <w:r>
+        <w:rPr>
+          <w:color w:val="9933FF"/>
+        </w:rPr>
         <w:tab/>
         <w:t>23</w:t>
-        <w:tab/>
-        <w:t>Mensaje ocurrió un error en el saih</w:t>
-      </w:r>
-    </w:p>
-    <w:p>
-      <w:pPr>
-        <w:pStyle w:val="Normal"/>
+      </w:r>
+      <w:r>
+        <w:rPr>
+          <w:color w:val="9933FF"/>
+        </w:rPr>
+        <w:tab/>
+        <w:t xml:space="preserve">Mensaje ocurrió un error en el </w:t>
+      </w:r>
+      <w:proofErr w:type="spellStart"/>
+      <w:r>
+        <w:rPr>
+          <w:color w:val="9933FF"/>
+        </w:rPr>
+        <w:t>saih</w:t>
+      </w:r>
+      <w:proofErr w:type="spellEnd"/>
+    </w:p>
+    <w:p>
+      <w:pPr>
         <w:rPr>
           <w:color w:val="9933FF"/>
         </w:rPr>
@@ -190,15 +235,32 @@
           <w:color w:val="9933FF"/>
         </w:rPr>
         <w:t>100</w:t>
+      </w:r>
+      <w:r>
+        <w:rPr>
+          <w:color w:val="9933FF"/>
+        </w:rPr>
         <w:tab/>
         <w:t>23</w:t>
-        <w:tab/>
-        <w:t>Mensaje ocurrió un error en el saih</w:t>
-      </w:r>
-    </w:p>
-    <w:p>
-      <w:pPr>
-        <w:pStyle w:val="Normal"/>
+      </w:r>
+      <w:r>
+        <w:rPr>
+          <w:color w:val="9933FF"/>
+        </w:rPr>
+        <w:tab/>
+        <w:t xml:space="preserve">Mensaje ocurrió un error en el </w:t>
+      </w:r>
+      <w:proofErr w:type="spellStart"/>
+      <w:r>
+        <w:rPr>
+          <w:color w:val="9933FF"/>
+        </w:rPr>
+        <w:t>saih</w:t>
+      </w:r>
+      <w:proofErr w:type="spellEnd"/>
+    </w:p>
+    <w:p>
+      <w:pPr>
         <w:rPr>
           <w:color w:val="9933FF"/>
         </w:rPr>
@@ -208,15 +270,24 @@
           <w:color w:val="9933FF"/>
         </w:rPr>
         <w:t>112</w:t>
+      </w:r>
+      <w:r>
+        <w:rPr>
+          <w:color w:val="9933FF"/>
+        </w:rPr>
         <w:tab/>
         <w:t>23</w:t>
+      </w:r>
+      <w:r>
+        <w:rPr>
+          <w:color w:val="9933FF"/>
+        </w:rPr>
         <w:tab/>
         <w:t>No acceso</w:t>
       </w:r>
     </w:p>
     <w:p>
       <w:pPr>
-        <w:pStyle w:val="Normal"/>
         <w:rPr>
           <w:color w:val="9933FF"/>
         </w:rPr>
@@ -226,15 +297,24 @@
           <w:color w:val="9933FF"/>
         </w:rPr>
         <w:t>101</w:t>
+      </w:r>
+      <w:r>
+        <w:rPr>
+          <w:color w:val="9933FF"/>
+        </w:rPr>
         <w:tab/>
         <w:t>23</w:t>
+      </w:r>
+      <w:r>
+        <w:rPr>
+          <w:color w:val="9933FF"/>
+        </w:rPr>
         <w:tab/>
         <w:t>No acceso</w:t>
       </w:r>
     </w:p>
     <w:p>
       <w:pPr>
-        <w:pStyle w:val="Normal"/>
         <w:rPr>
           <w:color w:val="9933FF"/>
         </w:rPr>
@@ -244,15 +324,24 @@
           <w:color w:val="9933FF"/>
         </w:rPr>
         <w:t>114</w:t>
+      </w:r>
+      <w:r>
+        <w:rPr>
+          <w:color w:val="9933FF"/>
+        </w:rPr>
         <w:tab/>
         <w:t>23</w:t>
+      </w:r>
+      <w:r>
+        <w:rPr>
+          <w:color w:val="9933FF"/>
+        </w:rPr>
         <w:tab/>
         <w:t>No despliega la nota</w:t>
       </w:r>
     </w:p>
     <w:p>
       <w:pPr>
-        <w:pStyle w:val="Normal"/>
         <w:rPr>
           <w:color w:val="9933FF"/>
         </w:rPr>
@@ -262,15 +351,24 @@
           <w:color w:val="9933FF"/>
         </w:rPr>
         <w:t>102</w:t>
+      </w:r>
+      <w:r>
+        <w:rPr>
+          <w:color w:val="9933FF"/>
+        </w:rPr>
         <w:tab/>
         <w:t>23</w:t>
+      </w:r>
+      <w:r>
+        <w:rPr>
+          <w:color w:val="9933FF"/>
+        </w:rPr>
         <w:tab/>
         <w:t>No despliega la nota</w:t>
       </w:r>
     </w:p>
     <w:p>
       <w:pPr>
-        <w:pStyle w:val="Normal"/>
         <w:rPr>
           <w:color w:val="9933FF"/>
         </w:rPr>
@@ -280,15 +378,24 @@
           <w:color w:val="9933FF"/>
         </w:rPr>
         <w:t>116</w:t>
+      </w:r>
+      <w:r>
+        <w:rPr>
+          <w:color w:val="9933FF"/>
+        </w:rPr>
         <w:tab/>
         <w:t>23</w:t>
+      </w:r>
+      <w:r>
+        <w:rPr>
+          <w:color w:val="9933FF"/>
+        </w:rPr>
         <w:tab/>
         <w:t>No visualiza el menú izquierdo</w:t>
       </w:r>
     </w:p>
     <w:p>
       <w:pPr>
-        <w:pStyle w:val="Normal"/>
         <w:rPr>
           <w:color w:val="9933FF"/>
         </w:rPr>
@@ -298,15 +405,24 @@
           <w:color w:val="9933FF"/>
         </w:rPr>
         <w:t>104</w:t>
+      </w:r>
+      <w:r>
+        <w:rPr>
+          <w:color w:val="9933FF"/>
+        </w:rPr>
         <w:tab/>
         <w:t>23</w:t>
+      </w:r>
+      <w:r>
+        <w:rPr>
+          <w:color w:val="9933FF"/>
+        </w:rPr>
         <w:tab/>
         <w:t>No visualiza el menú izquierdo</w:t>
       </w:r>
     </w:p>
     <w:p>
       <w:pPr>
-        <w:pStyle w:val="Normal"/>
         <w:rPr>
           <w:color w:val="9933FF"/>
         </w:rPr>
@@ -316,33 +432,68 @@
           <w:color w:val="9933FF"/>
         </w:rPr>
         <w:t>105</w:t>
+      </w:r>
+      <w:r>
+        <w:rPr>
+          <w:color w:val="9933FF"/>
+        </w:rPr>
         <w:tab/>
         <w:t>23</w:t>
-        <w:tab/>
-        <w:t>Problema con nota medica en saih</w:t>
-      </w:r>
-    </w:p>
-    <w:p>
-      <w:pPr>
-        <w:pStyle w:val="Normal"/>
-        <w:rPr>
-          <w:color w:val="9933FF"/>
-        </w:rPr>
-      </w:pPr>
-      <w:r>
-        <w:rPr>
-          <w:color w:val="9933FF"/>
-        </w:rPr>
+      </w:r>
+      <w:r>
+        <w:rPr>
+          <w:color w:val="9933FF"/>
+        </w:rPr>
+        <w:tab/>
+        <w:t xml:space="preserve">Problema con nota medica en </w:t>
+      </w:r>
+      <w:proofErr w:type="spellStart"/>
+      <w:r>
+        <w:rPr>
+          <w:color w:val="9933FF"/>
+        </w:rPr>
+        <w:t>saih</w:t>
+      </w:r>
+      <w:proofErr w:type="spellEnd"/>
+    </w:p>
+    <w:p>
+      <w:pPr>
+        <w:rPr>
+          <w:color w:val="9933FF"/>
+        </w:rPr>
+      </w:pPr>
+      <w:r>
+        <w:rPr>
+          <w:color w:val="9933FF"/>
+        </w:rPr>
+        <w:lastRenderedPageBreak/>
         <w:t>117</w:t>
+      </w:r>
+      <w:r>
+        <w:rPr>
+          <w:color w:val="9933FF"/>
+        </w:rPr>
         <w:tab/>
         <w:t>23</w:t>
-        <w:tab/>
-        <w:t>Problema con nota medica en saih</w:t>
-      </w:r>
-    </w:p>
-    <w:p>
-      <w:pPr>
-        <w:pStyle w:val="Normal"/>
+      </w:r>
+      <w:r>
+        <w:rPr>
+          <w:color w:val="9933FF"/>
+        </w:rPr>
+        <w:tab/>
+        <w:t xml:space="preserve">Problema con nota medica en </w:t>
+      </w:r>
+      <w:proofErr w:type="spellStart"/>
+      <w:r>
+        <w:rPr>
+          <w:color w:val="9933FF"/>
+        </w:rPr>
+        <w:t>saih</w:t>
+      </w:r>
+      <w:proofErr w:type="spellEnd"/>
+    </w:p>
+    <w:p>
+      <w:pPr>
         <w:rPr>
           <w:color w:val="9933FF"/>
         </w:rPr>
@@ -352,15 +503,32 @@
           <w:color w:val="9933FF"/>
         </w:rPr>
         <w:t>106</w:t>
+      </w:r>
+      <w:r>
+        <w:rPr>
+          <w:color w:val="9933FF"/>
+        </w:rPr>
         <w:tab/>
         <w:t>23</w:t>
-        <w:tab/>
-        <w:t>Problema con registro de saih</w:t>
-      </w:r>
-    </w:p>
-    <w:p>
-      <w:pPr>
-        <w:pStyle w:val="Normal"/>
+      </w:r>
+      <w:r>
+        <w:rPr>
+          <w:color w:val="9933FF"/>
+        </w:rPr>
+        <w:tab/>
+        <w:t xml:space="preserve">Problema con registro de </w:t>
+      </w:r>
+      <w:proofErr w:type="spellStart"/>
+      <w:r>
+        <w:rPr>
+          <w:color w:val="9933FF"/>
+        </w:rPr>
+        <w:t>saih</w:t>
+      </w:r>
+      <w:proofErr w:type="spellEnd"/>
+    </w:p>
+    <w:p>
+      <w:pPr>
         <w:rPr>
           <w:color w:val="9933FF"/>
         </w:rPr>
@@ -370,15 +538,32 @@
           <w:color w:val="9933FF"/>
         </w:rPr>
         <w:t>118</w:t>
+      </w:r>
+      <w:r>
+        <w:rPr>
+          <w:color w:val="9933FF"/>
+        </w:rPr>
         <w:tab/>
         <w:t>23</w:t>
-        <w:tab/>
-        <w:t>Problema con registro de saih</w:t>
-      </w:r>
-    </w:p>
-    <w:p>
-      <w:pPr>
-        <w:pStyle w:val="Normal"/>
+      </w:r>
+      <w:r>
+        <w:rPr>
+          <w:color w:val="9933FF"/>
+        </w:rPr>
+        <w:tab/>
+        <w:t xml:space="preserve">Problema con registro de </w:t>
+      </w:r>
+      <w:proofErr w:type="spellStart"/>
+      <w:r>
+        <w:rPr>
+          <w:color w:val="9933FF"/>
+        </w:rPr>
+        <w:t>saih</w:t>
+      </w:r>
+      <w:proofErr w:type="spellEnd"/>
+    </w:p>
+    <w:p>
+      <w:pPr>
         <w:rPr>
           <w:color w:val="9933FF"/>
         </w:rPr>
@@ -388,15 +573,24 @@
           <w:color w:val="9933FF"/>
         </w:rPr>
         <w:t>107</w:t>
+      </w:r>
+      <w:r>
+        <w:rPr>
+          <w:color w:val="9933FF"/>
+        </w:rPr>
         <w:tab/>
         <w:t>23</w:t>
+      </w:r>
+      <w:r>
+        <w:rPr>
+          <w:color w:val="9933FF"/>
+        </w:rPr>
         <w:tab/>
         <w:t>Saca del sistema</w:t>
       </w:r>
     </w:p>
     <w:p>
       <w:pPr>
-        <w:pStyle w:val="Normal"/>
         <w:rPr>
           <w:color w:val="9933FF"/>
         </w:rPr>
@@ -406,15 +600,24 @@
           <w:color w:val="9933FF"/>
         </w:rPr>
         <w:t>119</w:t>
+      </w:r>
+      <w:r>
+        <w:rPr>
+          <w:color w:val="9933FF"/>
+        </w:rPr>
         <w:tab/>
         <w:t>23</w:t>
+      </w:r>
+      <w:r>
+        <w:rPr>
+          <w:color w:val="9933FF"/>
+        </w:rPr>
         <w:tab/>
         <w:t>Saca del sistema</w:t>
       </w:r>
     </w:p>
     <w:p>
       <w:pPr>
-        <w:pStyle w:val="Normal"/>
         <w:rPr>
           <w:color w:val="9933FF"/>
         </w:rPr>
@@ -424,33 +627,34 @@
           <w:color w:val="9933FF"/>
         </w:rPr>
         <w:t>121</w:t>
+      </w:r>
+      <w:r>
+        <w:rPr>
+          <w:color w:val="9933FF"/>
+        </w:rPr>
         <w:tab/>
         <w:t>23</w:t>
+      </w:r>
+      <w:r>
+        <w:rPr>
+          <w:color w:val="9933FF"/>
+        </w:rPr>
         <w:tab/>
         <w:t>Usuario y contraseña incorrecta</w:t>
       </w:r>
     </w:p>
-    <w:p>
-      <w:pPr>
-        <w:pStyle w:val="Normal"/>
-        <w:rPr/>
-      </w:pPr>
-      <w:r>
-        <w:rPr/>
-      </w:r>
-    </w:p>
-    <w:p>
-      <w:pPr>
-        <w:pStyle w:val="Normal"/>
-        <w:rPr/>
-      </w:pPr>
-      <w:r>
-        <w:rPr/>
+    <w:p/>
+    <w:p>
+      <w:r>
+        <w:rPr>
+          <w:noProof/>
+          <w:lang w:eastAsia="es-MX"/>
+        </w:rPr>
         <w:drawing>
           <wp:inline distT="0" distB="0" distL="0" distR="0">
             <wp:extent cx="5612130" cy="3155315"/>
             <wp:effectExtent l="0" t="0" r="0" b="0"/>
-            <wp:docPr id="2" name="Imagen 2" descr=""/>
+            <wp:docPr id="2" name="Imagen 2"/>
             <wp:cNvGraphicFramePr>
               <a:graphicFrameLocks xmlns:a="http://schemas.openxmlformats.org/drawingml/2006/main" noChangeAspect="1"/>
             </wp:cNvGraphicFramePr>
@@ -458,13 +662,13 @@
               <a:graphicData uri="http://schemas.openxmlformats.org/drawingml/2006/picture">
                 <pic:pic xmlns:pic="http://schemas.openxmlformats.org/drawingml/2006/picture">
                   <pic:nvPicPr>
-                    <pic:cNvPr id="2" name="Imagen 2" descr=""/>
+                    <pic:cNvPr id="2" name="Imagen 2"/>
                     <pic:cNvPicPr>
                       <a:picLocks noChangeAspect="1" noChangeArrowheads="1"/>
                     </pic:cNvPicPr>
                   </pic:nvPicPr>
                   <pic:blipFill>
-                    <a:blip r:embed="rId3"/>
+                    <a:blip r:embed="rId6"/>
                     <a:stretch>
                       <a:fillRect/>
                     </a:stretch>
@@ -493,23 +697,17 @@
       </w:r>
     </w:p>
     <w:p>
-      <w:pPr>
-        <w:pStyle w:val="Normal"/>
-        <w:rPr/>
-      </w:pPr>
-      <w:r>
-        <w:rPr/>
+      <w:r>
         <w:t xml:space="preserve">Cuando se escala el servicio no muestra las acciones realizadas en primer nivel, por lo que el coordinador del área correspondiente, ni el técnico asignado que atenderá segundo nivel no va tener antecedente de lo que ya se realizó para resolver el reporte. </w:t>
       </w:r>
     </w:p>
     <w:p>
       <w:pPr>
-        <w:pStyle w:val="Normal"/>
-        <w:rPr>
-          <w:b/>
+        <w:rPr>
           <w:b/>
           <w:bCs/>
           <w:color w:val="9933FF"/>
+          <w:u w:val="single"/>
         </w:rPr>
       </w:pPr>
       <w:r>
@@ -518,21 +716,21 @@
           <w:bCs/>
           <w:color w:val="9933FF"/>
         </w:rPr>
-        <w:t>&gt; Pendiente</w:t>
-      </w:r>
-    </w:p>
-    <w:p>
-      <w:pPr>
-        <w:pStyle w:val="Normal"/>
-        <w:rPr/>
-      </w:pPr>
-      <w:r>
-        <w:rPr/>
+        <w:t>+ Listo</w:t>
+      </w:r>
+    </w:p>
+    <w:p>
+      <w:r>
+        <w:rPr>
+          <w:noProof/>
+          <w:lang w:eastAsia="es-MX"/>
+        </w:rPr>
+        <w:lastRenderedPageBreak/>
         <w:drawing>
           <wp:inline distT="0" distB="0" distL="0" distR="0">
             <wp:extent cx="5612130" cy="3155315"/>
             <wp:effectExtent l="0" t="0" r="0" b="0"/>
-            <wp:docPr id="6" name="Imagen 4" descr=""/>
+            <wp:docPr id="6" name="Imagen 4"/>
             <wp:cNvGraphicFramePr>
               <a:graphicFrameLocks xmlns:a="http://schemas.openxmlformats.org/drawingml/2006/main" noChangeAspect="1"/>
             </wp:cNvGraphicFramePr>
@@ -540,13 +738,13 @@
               <a:graphicData uri="http://schemas.openxmlformats.org/drawingml/2006/picture">
                 <pic:pic xmlns:pic="http://schemas.openxmlformats.org/drawingml/2006/picture">
                   <pic:nvPicPr>
-                    <pic:cNvPr id="6" name="Imagen 4" descr=""/>
+                    <pic:cNvPr id="6" name="Imagen 4"/>
                     <pic:cNvPicPr>
                       <a:picLocks noChangeAspect="1" noChangeArrowheads="1"/>
                     </pic:cNvPicPr>
                   </pic:nvPicPr>
                   <pic:blipFill>
-                    <a:blip r:embed="rId4"/>
+                    <a:blip r:embed="rId7"/>
                     <a:stretch>
                       <a:fillRect/>
                     </a:stretch>
@@ -572,10 +770,16 @@
             </a:graphic>
           </wp:inline>
         </w:drawing>
+      </w:r>
+      <w:r>
+        <w:rPr>
+          <w:noProof/>
+          <w:lang w:eastAsia="es-MX"/>
+        </w:rPr>
         <mc:AlternateContent>
           <mc:Choice Requires="wps">
             <w:drawing>
-              <wp:anchor behindDoc="0" distT="0" distB="0" distL="114300" distR="114300" simplePos="0" locked="0" layoutInCell="1" allowOverlap="1" relativeHeight="2" wp14:anchorId="0A92F494">
+              <wp:anchor distT="0" distB="0" distL="114300" distR="114300" simplePos="0" relativeHeight="2" behindDoc="0" locked="0" layoutInCell="1" allowOverlap="1" wp14:anchorId="0A92F494">
                 <wp:simplePos x="0" y="0"/>
                 <wp:positionH relativeFrom="column">
                   <wp:posOffset>793115</wp:posOffset>
@@ -587,6 +791,7 @@
                 <wp:effectExtent l="0" t="0" r="26670" b="23495"/>
                 <wp:wrapNone/>
                 <wp:docPr id="3" name="5 Elipse"/>
+                <wp:cNvGraphicFramePr/>
                 <a:graphic xmlns:a="http://schemas.openxmlformats.org/drawingml/2006/main">
                   <a:graphicData uri="http://schemas.microsoft.com/office/word/2010/wordprocessingShape">
                     <wps:wsp>
@@ -635,10 +840,16 @@
             </w:pict>
           </mc:Fallback>
         </mc:AlternateContent>
+      </w:r>
+      <w:r>
+        <w:rPr>
+          <w:noProof/>
+          <w:lang w:eastAsia="es-MX"/>
+        </w:rPr>
         <mc:AlternateContent>
           <mc:Choice Requires="wps">
             <w:drawing>
-              <wp:anchor behindDoc="0" distT="0" distB="0" distL="114300" distR="114300" simplePos="0" locked="0" layoutInCell="1" allowOverlap="1" relativeHeight="3" wp14:anchorId="7C0CEA77">
+              <wp:anchor distT="0" distB="0" distL="114300" distR="114300" simplePos="0" relativeHeight="3" behindDoc="0" locked="0" layoutInCell="1" allowOverlap="1" wp14:anchorId="7C0CEA77">
                 <wp:simplePos x="0" y="0"/>
                 <wp:positionH relativeFrom="column">
                   <wp:posOffset>2897505</wp:posOffset>
@@ -650,6 +861,7 @@
                 <wp:effectExtent l="0" t="0" r="26670" b="23495"/>
                 <wp:wrapNone/>
                 <wp:docPr id="4" name="6 Elipse"/>
+                <wp:cNvGraphicFramePr/>
                 <a:graphic xmlns:a="http://schemas.openxmlformats.org/drawingml/2006/main">
                   <a:graphicData uri="http://schemas.microsoft.com/office/word/2010/wordprocessingShape">
                     <wps:wsp>
@@ -698,10 +910,16 @@
             </w:pict>
           </mc:Fallback>
         </mc:AlternateContent>
+      </w:r>
+      <w:r>
+        <w:rPr>
+          <w:noProof/>
+          <w:lang w:eastAsia="es-MX"/>
+        </w:rPr>
         <mc:AlternateContent>
           <mc:Choice Requires="wps">
             <w:drawing>
-              <wp:anchor behindDoc="0" distT="0" distB="0" distL="114300" distR="114300" simplePos="0" locked="0" layoutInCell="1" allowOverlap="1" relativeHeight="4" wp14:anchorId="7D87B7DA">
+              <wp:anchor distT="0" distB="0" distL="114300" distR="114300" simplePos="0" relativeHeight="4" behindDoc="0" locked="0" layoutInCell="1" allowOverlap="1" wp14:anchorId="7D87B7DA">
                 <wp:simplePos x="0" y="0"/>
                 <wp:positionH relativeFrom="column">
                   <wp:posOffset>4185285</wp:posOffset>
@@ -713,6 +931,7 @@
                 <wp:effectExtent l="0" t="0" r="23495" b="23495"/>
                 <wp:wrapNone/>
                 <wp:docPr id="5" name="7 Elipse"/>
+                <wp:cNvGraphicFramePr/>
                 <a:graphic xmlns:a="http://schemas.openxmlformats.org/drawingml/2006/main">
                   <a:graphicData uri="http://schemas.microsoft.com/office/word/2010/wordprocessingShape">
                     <wps:wsp>
@@ -764,20 +983,13 @@
       </w:r>
     </w:p>
     <w:p>
-      <w:pPr>
-        <w:pStyle w:val="Normal"/>
-        <w:rPr/>
-      </w:pPr>
-      <w:r>
-        <w:rPr/>
+      <w:r>
         <w:t xml:space="preserve">Cuando se manda la encuesta muestra el campo de sistema, el cual ya debe ser eliminado, </w:t>
       </w:r>
     </w:p>
     <w:p>
       <w:pPr>
-        <w:pStyle w:val="Normal"/>
-        <w:rPr>
-          <w:b/>
+        <w:rPr>
           <w:b/>
           <w:bCs/>
           <w:color w:val="9933FF"/>
@@ -793,20 +1005,18 @@
       </w:r>
     </w:p>
     <w:p>
-      <w:pPr>
-        <w:pStyle w:val="Normal"/>
-        <w:rPr/>
-      </w:pPr>
-      <w:r>
-        <w:rPr/>
-        <w:t xml:space="preserve">y en la celda del equipo no refiere el equipo con el que se registró el incidente, </w:t>
-      </w:r>
-    </w:p>
-    <w:p>
-      <w:pPr>
-        <w:pStyle w:val="Normal"/>
-        <w:rPr>
-          <w:b/>
+      <w:proofErr w:type="gramStart"/>
+      <w:r>
+        <w:t>y</w:t>
+      </w:r>
+      <w:proofErr w:type="gramEnd"/>
+      <w:r>
+        <w:t xml:space="preserve"> en la celda del equipo no refiere el equipo con el que se registró el incidente, </w:t>
+      </w:r>
+    </w:p>
+    <w:p>
+      <w:pPr>
+        <w:rPr>
           <w:b/>
           <w:bCs/>
           <w:color w:val="9933FF"/>
@@ -822,20 +1032,18 @@
       </w:r>
     </w:p>
     <w:p>
-      <w:pPr>
-        <w:pStyle w:val="Normal"/>
-        <w:rPr/>
-      </w:pPr>
-      <w:r>
-        <w:rPr/>
-        <w:t>servicio cambiar etiqueta a Categoría de tercer nivel.</w:t>
-      </w:r>
-    </w:p>
-    <w:p>
-      <w:pPr>
-        <w:pStyle w:val="Normal"/>
-        <w:rPr>
-          <w:b/>
+      <w:proofErr w:type="gramStart"/>
+      <w:r>
+        <w:t>servicio</w:t>
+      </w:r>
+      <w:proofErr w:type="gramEnd"/>
+      <w:r>
+        <w:t xml:space="preserve"> cambiar etiqueta a Categoría de tercer nivel.</w:t>
+      </w:r>
+    </w:p>
+    <w:p>
+      <w:pPr>
+        <w:rPr>
           <w:b/>
           <w:bCs/>
           <w:color w:val="9933FF"/>
@@ -853,17 +1061,16 @@
       </w:r>
     </w:p>
     <w:p>
-      <w:pPr>
-        <w:pStyle w:val="Normal"/>
-        <w:rPr/>
-      </w:pPr>
-      <w:r>
-        <w:rPr/>
+      <w:r>
+        <w:rPr>
+          <w:noProof/>
+          <w:lang w:eastAsia="es-MX"/>
+        </w:rPr>
         <w:drawing>
           <wp:inline distT="0" distB="0" distL="0" distR="0">
             <wp:extent cx="5612130" cy="3155315"/>
             <wp:effectExtent l="0" t="0" r="0" b="0"/>
-            <wp:docPr id="8" name="Imagen 8" descr=""/>
+            <wp:docPr id="8" name="Imagen 8"/>
             <wp:cNvGraphicFramePr>
               <a:graphicFrameLocks xmlns:a="http://schemas.openxmlformats.org/drawingml/2006/main" noChangeAspect="1"/>
             </wp:cNvGraphicFramePr>
@@ -871,13 +1078,13 @@
               <a:graphicData uri="http://schemas.openxmlformats.org/drawingml/2006/picture">
                 <pic:pic xmlns:pic="http://schemas.openxmlformats.org/drawingml/2006/picture">
                   <pic:nvPicPr>
-                    <pic:cNvPr id="8" name="Imagen 8" descr=""/>
+                    <pic:cNvPr id="8" name="Imagen 8"/>
                     <pic:cNvPicPr>
                       <a:picLocks noChangeAspect="1" noChangeArrowheads="1"/>
                     </pic:cNvPicPr>
                   </pic:nvPicPr>
                   <pic:blipFill>
-                    <a:blip r:embed="rId5"/>
+                    <a:blip r:embed="rId8"/>
                     <a:stretch>
                       <a:fillRect/>
                     </a:stretch>
@@ -903,10 +1110,16 @@
             </a:graphic>
           </wp:inline>
         </w:drawing>
+      </w:r>
+      <w:r>
+        <w:rPr>
+          <w:noProof/>
+          <w:lang w:eastAsia="es-MX"/>
+        </w:rPr>
         <mc:AlternateContent>
           <mc:Choice Requires="wps">
             <w:drawing>
-              <wp:anchor behindDoc="0" distT="0" distB="0" distL="114300" distR="114300" simplePos="0" locked="0" layoutInCell="1" allowOverlap="1" relativeHeight="5" wp14:anchorId="3BC8F211">
+              <wp:anchor distT="0" distB="0" distL="114300" distR="114300" simplePos="0" relativeHeight="5" behindDoc="0" locked="0" layoutInCell="1" allowOverlap="1" wp14:anchorId="3BC8F211">
                 <wp:simplePos x="0" y="0"/>
                 <wp:positionH relativeFrom="column">
                   <wp:posOffset>1708150</wp:posOffset>
@@ -918,6 +1131,7 @@
                 <wp:effectExtent l="0" t="0" r="12065" b="19050"/>
                 <wp:wrapNone/>
                 <wp:docPr id="7" name="9 Elipse"/>
+                <wp:cNvGraphicFramePr/>
                 <a:graphic xmlns:a="http://schemas.openxmlformats.org/drawingml/2006/main">
                   <a:graphicData uri="http://schemas.microsoft.com/office/word/2010/wordprocessingShape">
                     <wps:wsp>
@@ -969,20 +1183,22 @@
       </w:r>
     </w:p>
     <w:p>
-      <w:pPr>
-        <w:pStyle w:val="Normal"/>
-        <w:rPr/>
-      </w:pPr>
-      <w:r>
-        <w:rPr/>
-        <w:t xml:space="preserve">Revisar la encuesta ya que la segunda esta repetida con la tercera, cuando debe decir: “Considera que el trato en la atención del personal de la Mesa de Servicio es adecuada?. </w:t>
-      </w:r>
-    </w:p>
-    <w:p>
-      <w:pPr>
-        <w:pStyle w:val="Normal"/>
-        <w:rPr>
-          <w:b/>
+      <w:r>
+        <w:lastRenderedPageBreak/>
+        <w:t>Revisar la encuesta ya que la segunda esta repetida con la tercera, cuando debe decir: “Considera que el trato en la atención del personal de la Mesa de Servicio es adecuada</w:t>
+      </w:r>
+      <w:proofErr w:type="gramStart"/>
+      <w:r>
+        <w:t>?.</w:t>
+      </w:r>
+      <w:proofErr w:type="gramEnd"/>
+      <w:r>
+        <w:t xml:space="preserve"> </w:t>
+      </w:r>
+    </w:p>
+    <w:p>
+      <w:pPr>
+        <w:rPr>
           <w:b/>
           <w:bCs/>
           <w:color w:val="9933FF"/>
@@ -998,17 +1214,16 @@
       </w:r>
     </w:p>
     <w:p>
-      <w:pPr>
-        <w:pStyle w:val="Normal"/>
-        <w:rPr/>
-      </w:pPr>
-      <w:r>
-        <w:rPr/>
+      <w:r>
+        <w:rPr>
+          <w:noProof/>
+          <w:lang w:eastAsia="es-MX"/>
+        </w:rPr>
         <w:drawing>
           <wp:inline distT="0" distB="0" distL="0" distR="0">
             <wp:extent cx="5612130" cy="3155315"/>
             <wp:effectExtent l="0" t="0" r="0" b="0"/>
-            <wp:docPr id="9" name="Imagen 10" descr=""/>
+            <wp:docPr id="9" name="Imagen 10"/>
             <wp:cNvGraphicFramePr>
               <a:graphicFrameLocks xmlns:a="http://schemas.openxmlformats.org/drawingml/2006/main" noChangeAspect="1"/>
             </wp:cNvGraphicFramePr>
@@ -1016,407 +1231,7 @@
               <a:graphicData uri="http://schemas.openxmlformats.org/drawingml/2006/picture">
                 <pic:pic xmlns:pic="http://schemas.openxmlformats.org/drawingml/2006/picture">
                   <pic:nvPicPr>
-                    <pic:cNvPr id="9" name="Imagen 10" descr=""/>
-                    <pic:cNvPicPr>
-                      <a:picLocks noChangeAspect="1" noChangeArrowheads="1"/>
-                    </pic:cNvPicPr>
-                  </pic:nvPicPr>
-                  <pic:blipFill>
-                    <a:blip r:embed="rId6"/>
-                    <a:stretch>
-                      <a:fillRect/>
-                    </a:stretch>
-                  </pic:blipFill>
-                  <pic:spPr bwMode="auto">
-                    <a:xfrm>
-                      <a:off x="0" y="0"/>
-                      <a:ext cx="5612130" cy="3155315"/>
-                    </a:xfrm>
-                    <a:prstGeom prst="rect">
-                      <a:avLst/>
-                    </a:prstGeom>
-                    <a:noFill/>
-                    <a:ln w="9525">
-                      <a:noFill/>
-                      <a:miter lim="800000"/>
-                      <a:headEnd/>
-                      <a:tailEnd/>
-                    </a:ln>
-                  </pic:spPr>
-                </pic:pic>
-              </a:graphicData>
-            </a:graphic>
-          </wp:inline>
-        </w:drawing>
-      </w:r>
-    </w:p>
-    <w:p>
-      <w:pPr>
-        <w:pStyle w:val="Normal"/>
-        <w:rPr/>
-      </w:pPr>
-      <w:r>
-        <w:rPr/>
-        <w:t>En un segundo ejercicio realizado hasta el tercer nivel, la encuesta si es correcta.</w:t>
-      </w:r>
-    </w:p>
-    <w:p>
-      <w:pPr>
-        <w:pStyle w:val="Normal"/>
-        <w:rPr>
-          <w:b/>
-          <w:b/>
-          <w:bCs/>
-          <w:color w:val="9933FF"/>
-        </w:rPr>
-      </w:pPr>
-      <w:r>
-        <w:rPr>
-          <w:b/>
-          <w:bCs/>
-          <w:color w:val="9933FF"/>
-        </w:rPr>
-      </w:r>
-    </w:p>
-    <w:p>
-      <w:pPr>
-        <w:pStyle w:val="Normal"/>
-        <w:rPr/>
-      </w:pPr>
-      <w:r>
-        <w:rPr/>
-        <w:drawing>
-          <wp:inline distT="0" distB="0" distL="0" distR="0">
-            <wp:extent cx="5095875" cy="2865120"/>
-            <wp:effectExtent l="0" t="0" r="0" b="0"/>
-            <wp:docPr id="10" name="Imagen 25" descr=""/>
-            <wp:cNvGraphicFramePr>
-              <a:graphicFrameLocks xmlns:a="http://schemas.openxmlformats.org/drawingml/2006/main" noChangeAspect="1"/>
-            </wp:cNvGraphicFramePr>
-            <a:graphic xmlns:a="http://schemas.openxmlformats.org/drawingml/2006/main">
-              <a:graphicData uri="http://schemas.openxmlformats.org/drawingml/2006/picture">
-                <pic:pic xmlns:pic="http://schemas.openxmlformats.org/drawingml/2006/picture">
-                  <pic:nvPicPr>
-                    <pic:cNvPr id="10" name="Imagen 25" descr=""/>
-                    <pic:cNvPicPr>
-                      <a:picLocks noChangeAspect="1" noChangeArrowheads="1"/>
-                    </pic:cNvPicPr>
-                  </pic:nvPicPr>
-                  <pic:blipFill>
-                    <a:blip r:embed="rId7"/>
-                    <a:stretch>
-                      <a:fillRect/>
-                    </a:stretch>
-                  </pic:blipFill>
-                  <pic:spPr bwMode="auto">
-                    <a:xfrm>
-                      <a:off x="0" y="0"/>
-                      <a:ext cx="5095875" cy="2865120"/>
-                    </a:xfrm>
-                    <a:prstGeom prst="rect">
-                      <a:avLst/>
-                    </a:prstGeom>
-                    <a:noFill/>
-                    <a:ln w="9525">
-                      <a:noFill/>
-                      <a:miter lim="800000"/>
-                      <a:headEnd/>
-                      <a:tailEnd/>
-                    </a:ln>
-                  </pic:spPr>
-                </pic:pic>
-              </a:graphicData>
-            </a:graphic>
-          </wp:inline>
-        </w:drawing>
-      </w:r>
-    </w:p>
-    <w:p>
-      <w:pPr>
-        <w:pStyle w:val="Normal"/>
-        <w:rPr/>
-      </w:pPr>
-      <w:r>
-        <w:rPr/>
-        <w:t>Cuando cerró Juan Carlos le envió el error.</w:t>
-      </w:r>
-    </w:p>
-    <w:p>
-      <w:pPr>
-        <w:pStyle w:val="Normal"/>
-        <w:rPr>
-          <w:b/>
-          <w:b/>
-          <w:bCs/>
-          <w:color w:val="9933FF"/>
-        </w:rPr>
-      </w:pPr>
-      <w:r>
-        <w:rPr>
-          <w:b/>
-          <w:bCs/>
-          <w:color w:val="9933FF"/>
-        </w:rPr>
-        <w:t xml:space="preserve">+ </w:t>
-      </w:r>
-      <w:r>
-        <w:rPr>
-          <w:b/>
-          <w:bCs/>
-          <w:color w:val="9933FF"/>
-        </w:rPr>
-        <w:t>Es una cuestión de seguridad.</w:t>
-      </w:r>
-    </w:p>
-    <w:p>
-      <w:pPr>
-        <w:pStyle w:val="Normal"/>
-        <w:rPr/>
-      </w:pPr>
-      <w:r>
-        <w:rPr/>
-        <w:drawing>
-          <wp:inline distT="0" distB="0" distL="0" distR="0">
-            <wp:extent cx="5612130" cy="3155315"/>
-            <wp:effectExtent l="0" t="0" r="0" b="0"/>
-            <wp:docPr id="11" name="Imagen 3" descr=""/>
-            <wp:cNvGraphicFramePr>
-              <a:graphicFrameLocks xmlns:a="http://schemas.openxmlformats.org/drawingml/2006/main" noChangeAspect="1"/>
-            </wp:cNvGraphicFramePr>
-            <a:graphic xmlns:a="http://schemas.openxmlformats.org/drawingml/2006/main">
-              <a:graphicData uri="http://schemas.openxmlformats.org/drawingml/2006/picture">
-                <pic:pic xmlns:pic="http://schemas.openxmlformats.org/drawingml/2006/picture">
-                  <pic:nvPicPr>
-                    <pic:cNvPr id="11" name="Imagen 3" descr=""/>
-                    <pic:cNvPicPr>
-                      <a:picLocks noChangeAspect="1" noChangeArrowheads="1"/>
-                    </pic:cNvPicPr>
-                  </pic:nvPicPr>
-                  <pic:blipFill>
-                    <a:blip r:embed="rId8"/>
-                    <a:stretch>
-                      <a:fillRect/>
-                    </a:stretch>
-                  </pic:blipFill>
-                  <pic:spPr bwMode="auto">
-                    <a:xfrm>
-                      <a:off x="0" y="0"/>
-                      <a:ext cx="5612130" cy="3155315"/>
-                    </a:xfrm>
-                    <a:prstGeom prst="rect">
-                      <a:avLst/>
-                    </a:prstGeom>
-                    <a:noFill/>
-                    <a:ln w="9525">
-                      <a:noFill/>
-                      <a:miter lim="800000"/>
-                      <a:headEnd/>
-                      <a:tailEnd/>
-                    </a:ln>
-                  </pic:spPr>
-                </pic:pic>
-              </a:graphicData>
-            </a:graphic>
-          </wp:inline>
-        </w:drawing>
-      </w:r>
-    </w:p>
-    <w:p>
-      <w:pPr>
-        <w:pStyle w:val="Normal"/>
-        <w:rPr/>
-      </w:pPr>
-      <w:r>
-        <w:rPr/>
-        <w:t>Agregar el tiempo de solución para el nivel actual.</w:t>
-      </w:r>
-    </w:p>
-    <w:p>
-      <w:pPr>
-        <w:pStyle w:val="Normal"/>
-        <w:rPr>
-          <w:b/>
-          <w:b/>
-          <w:bCs/>
-          <w:color w:val="9933FF"/>
-        </w:rPr>
-      </w:pPr>
-      <w:r>
-        <w:rPr>
-          <w:b/>
-          <w:bCs/>
-          <w:color w:val="9933FF"/>
-        </w:rPr>
-        <w:t>&gt; Pendiente</w:t>
-      </w:r>
-    </w:p>
-    <w:p>
-      <w:pPr>
-        <w:pStyle w:val="Normal"/>
-        <w:rPr/>
-      </w:pPr>
-      <w:r>
-        <w:rPr/>
-        <w:t>Agregar correo al usuario en el módulo de incidentes después de que el técnico especializado soluciona, con el mensaje su solicitud (núm. De solicitud) ya ha sido atendida, para mejorar la calidad del servicio se solicita conteste la siguiente encuesta, usando la siguiente liga:</w:t>
-      </w:r>
-    </w:p>
-    <w:p>
-      <w:pPr>
-        <w:pStyle w:val="Normal"/>
-        <w:rPr>
-          <w:b/>
-          <w:b/>
-          <w:bCs/>
-          <w:color w:val="9933FF"/>
-        </w:rPr>
-      </w:pPr>
-      <w:r>
-        <w:rPr>
-          <w:b/>
-          <w:bCs/>
-          <w:color w:val="9933FF"/>
-        </w:rPr>
-        <w:t>+ Listo</w:t>
-      </w:r>
-    </w:p>
-    <w:p>
-      <w:pPr>
-        <w:pStyle w:val="Normal"/>
-        <w:rPr/>
-      </w:pPr>
-      <w:r>
-        <w:rPr/>
-      </w:r>
-    </w:p>
-    <w:p>
-      <w:pPr>
-        <w:pStyle w:val="Normal"/>
-        <w:rPr/>
-      </w:pPr>
-      <w:r>
-        <w:rPr/>
-      </w:r>
-    </w:p>
-    <w:p>
-      <w:pPr>
-        <w:pStyle w:val="Normal"/>
-        <w:rPr/>
-      </w:pPr>
-      <w:r>
-        <w:rPr/>
-      </w:r>
-    </w:p>
-    <w:p>
-      <w:pPr>
-        <w:pStyle w:val="Normal"/>
-        <w:rPr/>
-      </w:pPr>
-      <w:r>
-        <w:rPr/>
-      </w:r>
-    </w:p>
-    <w:p>
-      <w:pPr>
-        <w:pStyle w:val="Normal"/>
-        <w:rPr/>
-      </w:pPr>
-      <w:r>
-        <w:rPr/>
-      </w:r>
-    </w:p>
-    <w:p>
-      <w:pPr>
-        <w:pStyle w:val="Normal"/>
-        <w:rPr/>
-      </w:pPr>
-      <w:r>
-        <w:rPr/>
-      </w:r>
-    </w:p>
-    <w:p>
-      <w:pPr>
-        <w:pStyle w:val="Normal"/>
-        <w:rPr/>
-      </w:pPr>
-      <w:r>
-        <w:rPr/>
-      </w:r>
-    </w:p>
-    <w:p>
-      <w:pPr>
-        <w:pStyle w:val="Normal"/>
-        <w:rPr/>
-      </w:pPr>
-      <w:r>
-        <w:rPr/>
-      </w:r>
-    </w:p>
-    <w:p>
-      <w:pPr>
-        <w:pStyle w:val="Normal"/>
-        <w:rPr/>
-      </w:pPr>
-      <w:r>
-        <w:rPr/>
-      </w:r>
-    </w:p>
-    <w:p>
-      <w:pPr>
-        <w:pStyle w:val="Normal"/>
-        <w:rPr/>
-      </w:pPr>
-      <w:r>
-        <w:rPr/>
-      </w:r>
-    </w:p>
-    <w:p>
-      <w:pPr>
-        <w:pStyle w:val="Normal"/>
-        <w:rPr/>
-      </w:pPr>
-      <w:r>
-        <w:rPr/>
-      </w:r>
-    </w:p>
-    <w:p>
-      <w:pPr>
-        <w:pStyle w:val="Normal"/>
-        <w:rPr/>
-      </w:pPr>
-      <w:r>
-        <w:rPr/>
-      </w:r>
-    </w:p>
-    <w:p>
-      <w:pPr>
-        <w:pStyle w:val="Normal"/>
-        <w:rPr/>
-      </w:pPr>
-      <w:r>
-        <w:rPr/>
-        <w:t>REVISION DE REQUERIMIENTO</w:t>
-      </w:r>
-    </w:p>
-    <w:p>
-      <w:pPr>
-        <w:pStyle w:val="Normal"/>
-        <w:rPr/>
-      </w:pPr>
-      <w:r>
-        <w:rPr/>
-        <w:drawing>
-          <wp:inline distT="0" distB="0" distL="0" distR="0">
-            <wp:extent cx="5612130" cy="3155315"/>
-            <wp:effectExtent l="0" t="0" r="0" b="0"/>
-            <wp:docPr id="14" name="Imagen 14" descr=""/>
-            <wp:cNvGraphicFramePr>
-              <a:graphicFrameLocks xmlns:a="http://schemas.openxmlformats.org/drawingml/2006/main" noChangeAspect="1"/>
-            </wp:cNvGraphicFramePr>
-            <a:graphic xmlns:a="http://schemas.openxmlformats.org/drawingml/2006/main">
-              <a:graphicData uri="http://schemas.openxmlformats.org/drawingml/2006/picture">
-                <pic:pic xmlns:pic="http://schemas.openxmlformats.org/drawingml/2006/picture">
-                  <pic:nvPicPr>
-                    <pic:cNvPr id="14" name="Imagen 14" descr=""/>
+                    <pic:cNvPr id="9" name="Imagen 10"/>
                     <pic:cNvPicPr>
                       <a:picLocks noChangeAspect="1" noChangeArrowheads="1"/>
                     </pic:cNvPicPr>
@@ -1448,10 +1263,289 @@
             </a:graphic>
           </wp:inline>
         </w:drawing>
+      </w:r>
+    </w:p>
+    <w:p>
+      <w:r>
+        <w:t>En un segundo ejercicio realizado hasta el tercer nivel, la encuesta si es correcta.</w:t>
+      </w:r>
+    </w:p>
+    <w:p>
+      <w:pPr>
+        <w:rPr>
+          <w:b/>
+          <w:bCs/>
+          <w:color w:val="9933FF"/>
+        </w:rPr>
+      </w:pPr>
+    </w:p>
+    <w:p>
+      <w:r>
+        <w:rPr>
+          <w:noProof/>
+          <w:lang w:eastAsia="es-MX"/>
+        </w:rPr>
+        <w:drawing>
+          <wp:inline distT="0" distB="0" distL="0" distR="0">
+            <wp:extent cx="5095875" cy="2865120"/>
+            <wp:effectExtent l="0" t="0" r="0" b="0"/>
+            <wp:docPr id="10" name="Imagen 25"/>
+            <wp:cNvGraphicFramePr>
+              <a:graphicFrameLocks xmlns:a="http://schemas.openxmlformats.org/drawingml/2006/main" noChangeAspect="1"/>
+            </wp:cNvGraphicFramePr>
+            <a:graphic xmlns:a="http://schemas.openxmlformats.org/drawingml/2006/main">
+              <a:graphicData uri="http://schemas.openxmlformats.org/drawingml/2006/picture">
+                <pic:pic xmlns:pic="http://schemas.openxmlformats.org/drawingml/2006/picture">
+                  <pic:nvPicPr>
+                    <pic:cNvPr id="10" name="Imagen 25"/>
+                    <pic:cNvPicPr>
+                      <a:picLocks noChangeAspect="1" noChangeArrowheads="1"/>
+                    </pic:cNvPicPr>
+                  </pic:nvPicPr>
+                  <pic:blipFill>
+                    <a:blip r:embed="rId10"/>
+                    <a:stretch>
+                      <a:fillRect/>
+                    </a:stretch>
+                  </pic:blipFill>
+                  <pic:spPr bwMode="auto">
+                    <a:xfrm>
+                      <a:off x="0" y="0"/>
+                      <a:ext cx="5095875" cy="2865120"/>
+                    </a:xfrm>
+                    <a:prstGeom prst="rect">
+                      <a:avLst/>
+                    </a:prstGeom>
+                    <a:noFill/>
+                    <a:ln w="9525">
+                      <a:noFill/>
+                      <a:miter lim="800000"/>
+                      <a:headEnd/>
+                      <a:tailEnd/>
+                    </a:ln>
+                  </pic:spPr>
+                </pic:pic>
+              </a:graphicData>
+            </a:graphic>
+          </wp:inline>
+        </w:drawing>
+      </w:r>
+    </w:p>
+    <w:p>
+      <w:r>
+        <w:t>Cuando cerró Juan Carlos le envió el error.</w:t>
+      </w:r>
+    </w:p>
+    <w:p>
+      <w:pPr>
+        <w:rPr>
+          <w:b/>
+          <w:bCs/>
+          <w:color w:val="9933FF"/>
+        </w:rPr>
+      </w:pPr>
+      <w:r>
+        <w:rPr>
+          <w:b/>
+          <w:bCs/>
+          <w:color w:val="9933FF"/>
+        </w:rPr>
+        <w:t>+ Es una cuestión de seguridad.</w:t>
+      </w:r>
+    </w:p>
+    <w:p>
+      <w:r>
+        <w:rPr>
+          <w:noProof/>
+          <w:lang w:eastAsia="es-MX"/>
+        </w:rPr>
+        <w:lastRenderedPageBreak/>
+        <w:drawing>
+          <wp:inline distT="0" distB="0" distL="0" distR="0">
+            <wp:extent cx="5612130" cy="3155315"/>
+            <wp:effectExtent l="0" t="0" r="0" b="0"/>
+            <wp:docPr id="11" name="Imagen 3"/>
+            <wp:cNvGraphicFramePr>
+              <a:graphicFrameLocks xmlns:a="http://schemas.openxmlformats.org/drawingml/2006/main" noChangeAspect="1"/>
+            </wp:cNvGraphicFramePr>
+            <a:graphic xmlns:a="http://schemas.openxmlformats.org/drawingml/2006/main">
+              <a:graphicData uri="http://schemas.openxmlformats.org/drawingml/2006/picture">
+                <pic:pic xmlns:pic="http://schemas.openxmlformats.org/drawingml/2006/picture">
+                  <pic:nvPicPr>
+                    <pic:cNvPr id="11" name="Imagen 3"/>
+                    <pic:cNvPicPr>
+                      <a:picLocks noChangeAspect="1" noChangeArrowheads="1"/>
+                    </pic:cNvPicPr>
+                  </pic:nvPicPr>
+                  <pic:blipFill>
+                    <a:blip r:embed="rId11"/>
+                    <a:stretch>
+                      <a:fillRect/>
+                    </a:stretch>
+                  </pic:blipFill>
+                  <pic:spPr bwMode="auto">
+                    <a:xfrm>
+                      <a:off x="0" y="0"/>
+                      <a:ext cx="5612130" cy="3155315"/>
+                    </a:xfrm>
+                    <a:prstGeom prst="rect">
+                      <a:avLst/>
+                    </a:prstGeom>
+                    <a:noFill/>
+                    <a:ln w="9525">
+                      <a:noFill/>
+                      <a:miter lim="800000"/>
+                      <a:headEnd/>
+                      <a:tailEnd/>
+                    </a:ln>
+                  </pic:spPr>
+                </pic:pic>
+              </a:graphicData>
+            </a:graphic>
+          </wp:inline>
+        </w:drawing>
+      </w:r>
+    </w:p>
+    <w:p>
+      <w:r>
+        <w:t>Agregar el tiempo de solución para el nivel actual.</w:t>
+      </w:r>
+    </w:p>
+    <w:p>
+      <w:pPr>
+        <w:rPr>
+          <w:b/>
+          <w:bCs/>
+          <w:color w:val="9933FF"/>
+          <w:u w:val="single"/>
+        </w:rPr>
+      </w:pPr>
+      <w:r>
+        <w:rPr>
+          <w:b/>
+          <w:bCs/>
+          <w:color w:val="9933FF"/>
+        </w:rPr>
+        <w:t>+</w:t>
+      </w:r>
+      <w:r>
+        <w:rPr>
+          <w:b/>
+          <w:bCs/>
+          <w:color w:val="9933FF"/>
+        </w:rPr>
+        <w:t xml:space="preserve"> </w:t>
+      </w:r>
+      <w:r>
+        <w:rPr>
+          <w:b/>
+          <w:bCs/>
+          <w:color w:val="9933FF"/>
+        </w:rPr>
+        <w:t>Listo</w:t>
+      </w:r>
+      <w:bookmarkStart w:id="1" w:name="_GoBack"/>
+      <w:bookmarkEnd w:id="1"/>
+    </w:p>
+    <w:p>
+      <w:r>
+        <w:t>Agregar correo al usuario en el módulo de incidentes después de que el técnico especializado soluciona, con el mensaje su solicitud (núm. De solicitud) ya ha sido atendida, para mejorar la calidad del servicio se solicita conteste la siguiente encuesta, usando la siguiente liga:</w:t>
+      </w:r>
+    </w:p>
+    <w:p>
+      <w:pPr>
+        <w:rPr>
+          <w:b/>
+          <w:bCs/>
+          <w:color w:val="9933FF"/>
+        </w:rPr>
+      </w:pPr>
+      <w:r>
+        <w:rPr>
+          <w:b/>
+          <w:bCs/>
+          <w:color w:val="9933FF"/>
+        </w:rPr>
+        <w:t>+ Listo</w:t>
+      </w:r>
+    </w:p>
+    <w:p/>
+    <w:p/>
+    <w:p/>
+    <w:p/>
+    <w:p/>
+    <w:p/>
+    <w:p/>
+    <w:p/>
+    <w:p/>
+    <w:p/>
+    <w:p/>
+    <w:p/>
+    <w:p>
+      <w:r>
+        <w:t>REVISION DE REQUERIMIENTO</w:t>
+      </w:r>
+    </w:p>
+    <w:p>
+      <w:r>
+        <w:rPr>
+          <w:noProof/>
+          <w:lang w:eastAsia="es-MX"/>
+        </w:rPr>
+        <w:drawing>
+          <wp:inline distT="0" distB="0" distL="0" distR="0">
+            <wp:extent cx="5612130" cy="3155315"/>
+            <wp:effectExtent l="0" t="0" r="0" b="0"/>
+            <wp:docPr id="14" name="Imagen 14"/>
+            <wp:cNvGraphicFramePr>
+              <a:graphicFrameLocks xmlns:a="http://schemas.openxmlformats.org/drawingml/2006/main" noChangeAspect="1"/>
+            </wp:cNvGraphicFramePr>
+            <a:graphic xmlns:a="http://schemas.openxmlformats.org/drawingml/2006/main">
+              <a:graphicData uri="http://schemas.openxmlformats.org/drawingml/2006/picture">
+                <pic:pic xmlns:pic="http://schemas.openxmlformats.org/drawingml/2006/picture">
+                  <pic:nvPicPr>
+                    <pic:cNvPr id="14" name="Imagen 14"/>
+                    <pic:cNvPicPr>
+                      <a:picLocks noChangeAspect="1" noChangeArrowheads="1"/>
+                    </pic:cNvPicPr>
+                  </pic:nvPicPr>
+                  <pic:blipFill>
+                    <a:blip r:embed="rId12"/>
+                    <a:stretch>
+                      <a:fillRect/>
+                    </a:stretch>
+                  </pic:blipFill>
+                  <pic:spPr bwMode="auto">
+                    <a:xfrm>
+                      <a:off x="0" y="0"/>
+                      <a:ext cx="5612130" cy="3155315"/>
+                    </a:xfrm>
+                    <a:prstGeom prst="rect">
+                      <a:avLst/>
+                    </a:prstGeom>
+                    <a:noFill/>
+                    <a:ln w="9525">
+                      <a:noFill/>
+                      <a:miter lim="800000"/>
+                      <a:headEnd/>
+                      <a:tailEnd/>
+                    </a:ln>
+                  </pic:spPr>
+                </pic:pic>
+              </a:graphicData>
+            </a:graphic>
+          </wp:inline>
+        </w:drawing>
+      </w:r>
+      <w:r>
+        <w:rPr>
+          <w:noProof/>
+          <w:lang w:eastAsia="es-MX"/>
+        </w:rPr>
         <mc:AlternateContent>
           <mc:Choice Requires="wps">
             <w:drawing>
-              <wp:anchor behindDoc="0" distT="0" distB="0" distL="114300" distR="114300" simplePos="0" locked="0" layoutInCell="1" allowOverlap="1" relativeHeight="6" wp14:anchorId="62BB079C">
+              <wp:anchor distT="0" distB="0" distL="114300" distR="114300" simplePos="0" relativeHeight="6" behindDoc="0" locked="0" layoutInCell="1" allowOverlap="1" wp14:anchorId="62BB079C">
                 <wp:simplePos x="0" y="0"/>
                 <wp:positionH relativeFrom="column">
                   <wp:posOffset>41275</wp:posOffset>
@@ -1463,6 +1557,7 @@
                 <wp:effectExtent l="0" t="0" r="28575" b="28575"/>
                 <wp:wrapNone/>
                 <wp:docPr id="12" name="12 Elipse"/>
+                <wp:cNvGraphicFramePr/>
                 <a:graphic xmlns:a="http://schemas.openxmlformats.org/drawingml/2006/main">
                   <a:graphicData uri="http://schemas.microsoft.com/office/word/2010/wordprocessingShape">
                     <wps:wsp>
@@ -1511,10 +1606,16 @@
             </w:pict>
           </mc:Fallback>
         </mc:AlternateContent>
+      </w:r>
+      <w:r>
+        <w:rPr>
+          <w:noProof/>
+          <w:lang w:eastAsia="es-MX"/>
+        </w:rPr>
         <mc:AlternateContent>
           <mc:Choice Requires="wps">
             <w:drawing>
-              <wp:anchor behindDoc="0" distT="0" distB="0" distL="114300" distR="114300" simplePos="0" locked="0" layoutInCell="1" allowOverlap="1" relativeHeight="7" wp14:anchorId="29FA437D">
+              <wp:anchor distT="0" distB="0" distL="114300" distR="114300" simplePos="0" relativeHeight="7" behindDoc="0" locked="0" layoutInCell="1" allowOverlap="1" wp14:anchorId="29FA437D">
                 <wp:simplePos x="0" y="0"/>
                 <wp:positionH relativeFrom="column">
                   <wp:posOffset>2987040</wp:posOffset>
@@ -1526,6 +1627,7 @@
                 <wp:effectExtent l="0" t="0" r="10160" b="13335"/>
                 <wp:wrapNone/>
                 <wp:docPr id="13" name="15 Elipse"/>
+                <wp:cNvGraphicFramePr/>
                 <a:graphic xmlns:a="http://schemas.openxmlformats.org/drawingml/2006/main">
                   <a:graphicData uri="http://schemas.microsoft.com/office/word/2010/wordprocessingShape">
                     <wps:wsp>
@@ -1577,26 +1679,19 @@
       </w:r>
     </w:p>
     <w:p>
-      <w:pPr>
-        <w:pStyle w:val="Normal"/>
-        <w:rPr/>
-      </w:pPr>
-      <w:r>
-        <w:rPr/>
+      <w:r>
         <w:t>Cuando un requerimiento es autorizado, eliminar las notificaciones por correo electrónico al gestor.</w:t>
       </w:r>
     </w:p>
     <w:p>
       <w:pPr>
-        <w:pStyle w:val="Normal"/>
-        <w:rPr>
-          <w:b/>
+        <w:rPr>
           <w:b/>
           <w:bCs/>
           <w:color w:val="9933FF"/>
         </w:rPr>
       </w:pPr>
-      <w:bookmarkStart w:id="1" w:name="__DdeLink__91_1182058911"/>
+      <w:bookmarkStart w:id="2" w:name="__DdeLink__91_1182058911"/>
       <w:r>
         <w:rPr>
           <w:b/>
@@ -1605,38 +1700,50 @@
         </w:rPr>
         <w:t>+ Listo</w:t>
       </w:r>
-      <w:bookmarkEnd w:id="1"/>
+      <w:bookmarkEnd w:id="2"/>
       <w:r>
         <w:rPr>
           <w:b/>
           <w:bCs/>
           <w:color w:val="9933FF"/>
         </w:rPr>
-        <w:t xml:space="preserve"> </w:t>
-      </w:r>
+        <w:t xml:space="preserve"> (no se para que señalaron </w:t>
+      </w:r>
+      <w:proofErr w:type="spellStart"/>
       <w:r>
         <w:rPr>
           <w:b/>
           <w:bCs/>
           <w:color w:val="9933FF"/>
         </w:rPr>
-        <w:t>(no se para que señalaron circulos en la foto de arriba)</w:t>
-      </w:r>
-    </w:p>
-    <w:p>
-      <w:pPr>
-        <w:pStyle w:val="Normal"/>
+        <w:t>circulos</w:t>
+      </w:r>
+      <w:proofErr w:type="spellEnd"/>
+      <w:r>
+        <w:rPr>
+          <w:b/>
+          <w:bCs/>
+          <w:color w:val="9933FF"/>
+        </w:rPr>
+        <w:t xml:space="preserve"> en la foto de arriba)</w:t>
+      </w:r>
+    </w:p>
+    <w:p>
+      <w:pPr>
         <w:rPr>
           <w:lang w:eastAsia="es-MX"/>
         </w:rPr>
       </w:pPr>
       <w:r>
-        <w:rPr/>
+        <w:rPr>
+          <w:noProof/>
+          <w:lang w:eastAsia="es-MX"/>
+        </w:rPr>
         <w:drawing>
           <wp:inline distT="0" distB="0" distL="0" distR="0">
             <wp:extent cx="2485390" cy="1397000"/>
             <wp:effectExtent l="0" t="0" r="0" b="0"/>
-            <wp:docPr id="15" name="Imagen 16" descr=""/>
+            <wp:docPr id="15" name="Imagen 16"/>
             <wp:cNvGraphicFramePr>
               <a:graphicFrameLocks xmlns:a="http://schemas.openxmlformats.org/drawingml/2006/main" noChangeAspect="1"/>
             </wp:cNvGraphicFramePr>
@@ -1644,13 +1751,13 @@
               <a:graphicData uri="http://schemas.openxmlformats.org/drawingml/2006/picture">
                 <pic:pic xmlns:pic="http://schemas.openxmlformats.org/drawingml/2006/picture">
                   <pic:nvPicPr>
-                    <pic:cNvPr id="15" name="Imagen 16" descr=""/>
+                    <pic:cNvPr id="15" name="Imagen 16"/>
                     <pic:cNvPicPr>
                       <a:picLocks noChangeAspect="1" noChangeArrowheads="1"/>
                     </pic:cNvPicPr>
                   </pic:nvPicPr>
                   <pic:blipFill>
-                    <a:blip r:embed="rId10"/>
+                    <a:blip r:embed="rId13"/>
                     <a:stretch>
                       <a:fillRect/>
                     </a:stretch>
@@ -1685,13 +1792,14 @@
       </w:r>
       <w:r>
         <w:rPr>
+          <w:noProof/>
           <w:lang w:eastAsia="es-MX"/>
         </w:rPr>
         <w:drawing>
           <wp:inline distT="0" distB="0" distL="0" distR="0">
             <wp:extent cx="2485390" cy="1397000"/>
             <wp:effectExtent l="0" t="0" r="0" b="0"/>
-            <wp:docPr id="16" name="Imagen 17" descr=""/>
+            <wp:docPr id="16" name="Imagen 17"/>
             <wp:cNvGraphicFramePr>
               <a:graphicFrameLocks xmlns:a="http://schemas.openxmlformats.org/drawingml/2006/main" noChangeAspect="1"/>
             </wp:cNvGraphicFramePr>
@@ -1699,13 +1807,13 @@
               <a:graphicData uri="http://schemas.openxmlformats.org/drawingml/2006/picture">
                 <pic:pic xmlns:pic="http://schemas.openxmlformats.org/drawingml/2006/picture">
                   <pic:nvPicPr>
-                    <pic:cNvPr id="16" name="Imagen 17" descr=""/>
+                    <pic:cNvPr id="16" name="Imagen 17"/>
                     <pic:cNvPicPr>
                       <a:picLocks noChangeAspect="1" noChangeArrowheads="1"/>
                     </pic:cNvPicPr>
                   </pic:nvPicPr>
                   <pic:blipFill>
-                    <a:blip r:embed="rId11"/>
+                    <a:blip r:embed="rId14"/>
                     <a:stretch>
                       <a:fillRect/>
                     </a:stretch>
@@ -1735,43 +1843,50 @@
     </w:p>
     <w:p>
       <w:pPr>
-        <w:pStyle w:val="Normal"/>
         <w:rPr>
           <w:lang w:eastAsia="es-MX"/>
         </w:rPr>
       </w:pPr>
-      <w:r>
+    </w:p>
+    <w:p>
+      <w:pPr>
         <w:rPr>
           <w:lang w:eastAsia="es-MX"/>
         </w:rPr>
-      </w:r>
-    </w:p>
-    <w:p>
-      <w:pPr>
-        <w:pStyle w:val="Normal"/>
+      </w:pPr>
+      <w:r>
         <w:rPr>
           <w:lang w:eastAsia="es-MX"/>
         </w:rPr>
-      </w:pPr>
+        <w:t xml:space="preserve">Pero el correo que se </w:t>
+      </w:r>
+      <w:proofErr w:type="spellStart"/>
       <w:r>
         <w:rPr>
           <w:lang w:eastAsia="es-MX"/>
         </w:rPr>
-        <w:t>Pero el correo que se envia al usuario sigue vigente, ok</w:t>
-      </w:r>
-    </w:p>
-    <w:p>
-      <w:pPr>
-        <w:pStyle w:val="Normal"/>
-        <w:rPr/>
-      </w:pPr>
-      <w:r>
-        <w:rPr/>
+        <w:t>envia</w:t>
+      </w:r>
+      <w:proofErr w:type="spellEnd"/>
+      <w:r>
+        <w:rPr>
+          <w:lang w:eastAsia="es-MX"/>
+        </w:rPr>
+        <w:t xml:space="preserve"> al usuario sigue vigente, ok</w:t>
+      </w:r>
+    </w:p>
+    <w:p>
+      <w:r>
+        <w:rPr>
+          <w:noProof/>
+          <w:lang w:eastAsia="es-MX"/>
+        </w:rPr>
+        <w:lastRenderedPageBreak/>
         <w:drawing>
           <wp:inline distT="0" distB="0" distL="0" distR="0">
             <wp:extent cx="3342640" cy="1878965"/>
             <wp:effectExtent l="0" t="0" r="0" b="0"/>
-            <wp:docPr id="17" name="Imagen 18" descr=""/>
+            <wp:docPr id="17" name="Imagen 18"/>
             <wp:cNvGraphicFramePr>
               <a:graphicFrameLocks xmlns:a="http://schemas.openxmlformats.org/drawingml/2006/main" noChangeAspect="1"/>
             </wp:cNvGraphicFramePr>
@@ -1779,13 +1894,13 @@
               <a:graphicData uri="http://schemas.openxmlformats.org/drawingml/2006/picture">
                 <pic:pic xmlns:pic="http://schemas.openxmlformats.org/drawingml/2006/picture">
                   <pic:nvPicPr>
-                    <pic:cNvPr id="17" name="Imagen 18" descr=""/>
+                    <pic:cNvPr id="17" name="Imagen 18"/>
                     <pic:cNvPicPr>
                       <a:picLocks noChangeAspect="1" noChangeArrowheads="1"/>
                     </pic:cNvPicPr>
                   </pic:nvPicPr>
                   <pic:blipFill>
-                    <a:blip r:embed="rId12"/>
+                    <a:blip r:embed="rId15"/>
                     <a:stretch>
                       <a:fillRect/>
                     </a:stretch>
@@ -1814,54 +1929,46 @@
       </w:r>
     </w:p>
     <w:p>
-      <w:pPr>
-        <w:pStyle w:val="Normal"/>
-        <w:rPr/>
-      </w:pPr>
-      <w:r>
-        <w:rPr/>
+      <w:r>
         <w:t>Se realizó un requerimiento con 3 servicios diferentes, enviando un correo por cada uno de estos sin saber a qué servicio se refiere con un tiempo de atención que no se identifica a que servicio pertenece, por lo que se solicita enviar un solo correo  incluyendo los servicios que se solicitan con sus respectivos tiempos de atención, como se muestra:</w:t>
       </w:r>
     </w:p>
     <w:p>
       <w:pPr>
-        <w:pStyle w:val="Normal"/>
-        <w:spacing w:before="0" w:after="0"/>
-        <w:rPr/>
-      </w:pPr>
-      <w:r>
-        <w:rPr/>
-        <w:t>Servicio: Categoría/ Subcategoría/ Categoría de 3er nivel: xx xx  tiempo de solución.</w:t>
-      </w:r>
-    </w:p>
-    <w:p>
-      <w:pPr>
-        <w:pStyle w:val="Normal"/>
-        <w:spacing w:before="0" w:after="0"/>
-        <w:rPr/>
-      </w:pPr>
-      <w:r>
-        <w:rPr/>
+        <w:spacing w:after="0"/>
+      </w:pPr>
+      <w:r>
+        <w:t xml:space="preserve">Servicio: Categoría/ Subcategoría/ Categoría de 3er nivel: xx </w:t>
+      </w:r>
+      <w:proofErr w:type="spellStart"/>
+      <w:r>
+        <w:t>xx</w:t>
+      </w:r>
+      <w:proofErr w:type="spellEnd"/>
+      <w:r>
+        <w:t xml:space="preserve">  tiempo de solución.</w:t>
+      </w:r>
+    </w:p>
+    <w:p>
+      <w:pPr>
+        <w:spacing w:after="0"/>
+      </w:pPr>
+      <w:r>
         <w:t>PE:</w:t>
       </w:r>
     </w:p>
     <w:p>
       <w:pPr>
-        <w:pStyle w:val="Normal"/>
-        <w:spacing w:before="0" w:after="0"/>
-        <w:rPr/>
-      </w:pPr>
-      <w:r>
-        <w:rPr/>
+        <w:spacing w:after="0"/>
+      </w:pPr>
+      <w:r>
         <w:t>Servicio: Sistemas Automatizado de Información Hospitalaria (SAIH)/ Trabajo Social/Alta de cuenta de usuario: 60 minutos de tiempo de solución.</w:t>
       </w:r>
     </w:p>
     <w:p>
       <w:pPr>
-        <w:pStyle w:val="Normal"/>
-        <w:spacing w:before="0" w:after="0"/>
-        <w:rPr>
-          <w:b/>
+        <w:spacing w:after="0"/>
+        <w:rPr>
           <w:b/>
           <w:bCs/>
           <w:color w:val="9933FF"/>
@@ -1877,17 +1984,16 @@
       </w:r>
     </w:p>
     <w:p>
-      <w:pPr>
-        <w:pStyle w:val="Normal"/>
-        <w:rPr/>
-      </w:pPr>
-      <w:r>
-        <w:rPr/>
+      <w:r>
+        <w:rPr>
+          <w:noProof/>
+          <w:lang w:eastAsia="es-MX"/>
+        </w:rPr>
         <w:drawing>
           <wp:inline distT="0" distB="0" distL="0" distR="0">
             <wp:extent cx="4538345" cy="2551430"/>
             <wp:effectExtent l="0" t="0" r="0" b="0"/>
-            <wp:docPr id="18" name="Imagen 19" descr=""/>
+            <wp:docPr id="18" name="Imagen 19"/>
             <wp:cNvGraphicFramePr>
               <a:graphicFrameLocks xmlns:a="http://schemas.openxmlformats.org/drawingml/2006/main" noChangeAspect="1"/>
             </wp:cNvGraphicFramePr>
@@ -1895,13 +2001,13 @@
               <a:graphicData uri="http://schemas.openxmlformats.org/drawingml/2006/picture">
                 <pic:pic xmlns:pic="http://schemas.openxmlformats.org/drawingml/2006/picture">
                   <pic:nvPicPr>
-                    <pic:cNvPr id="18" name="Imagen 19" descr=""/>
+                    <pic:cNvPr id="18" name="Imagen 19"/>
                     <pic:cNvPicPr>
                       <a:picLocks noChangeAspect="1" noChangeArrowheads="1"/>
                     </pic:cNvPicPr>
                   </pic:nvPicPr>
                   <pic:blipFill>
-                    <a:blip r:embed="rId13"/>
+                    <a:blip r:embed="rId16"/>
                     <a:stretch>
                       <a:fillRect/>
                     </a:stretch>
@@ -1929,30 +2035,23 @@
         </w:drawing>
       </w:r>
     </w:p>
-    <w:p>
-      <w:pPr>
-        <w:pStyle w:val="Normal"/>
-        <w:rPr/>
-      </w:pPr>
-      <w:r>
-        <w:rPr/>
-      </w:r>
-    </w:p>
-    <w:p>
-      <w:pPr>
-        <w:pStyle w:val="Normal"/>
-        <w:rPr/>
-      </w:pPr>
-      <w:r>
-        <w:rPr/>
-        <w:t>Después de un Vo.Bo., se presenta el correo al usuario donde se deberá eliminar del correo la justificación y el texto “pronto serás contactado con relación a esta solicitud”.</w:t>
-      </w:r>
-    </w:p>
-    <w:p>
-      <w:pPr>
-        <w:pStyle w:val="Normal"/>
-        <w:rPr>
-          <w:b/>
+    <w:p/>
+    <w:p>
+      <w:r>
+        <w:t xml:space="preserve">Después de un </w:t>
+      </w:r>
+      <w:proofErr w:type="spellStart"/>
+      <w:r>
+        <w:t>Vo.Bo</w:t>
+      </w:r>
+      <w:proofErr w:type="spellEnd"/>
+      <w:r>
+        <w:t>., se presenta el correo al usuario donde se deberá eliminar del correo la justificación y el texto “pronto serás contactado con relación a esta solicitud”.</w:t>
+      </w:r>
+    </w:p>
+    <w:p>
+      <w:pPr>
+        <w:rPr>
           <w:b/>
           <w:bCs/>
           <w:color w:val="9933FF"/>
@@ -1964,29 +2063,57 @@
           <w:bCs/>
           <w:color w:val="9933FF"/>
         </w:rPr>
-        <w:t xml:space="preserve">+ Listo, </w:t>
-      </w:r>
+        <w:t xml:space="preserve">+ Listo, (También quite los correos a los gestores </w:t>
+      </w:r>
+      <w:proofErr w:type="spellStart"/>
       <w:r>
         <w:rPr>
           <w:b/>
           <w:bCs/>
           <w:color w:val="9933FF"/>
         </w:rPr>
-        <w:t>(También quite los correos a los gestores despues del VoBo)</w:t>
-      </w:r>
-    </w:p>
-    <w:p>
-      <w:pPr>
-        <w:pStyle w:val="Normal"/>
-        <w:rPr/>
-      </w:pPr>
-      <w:r>
-        <w:rPr/>
+        <w:t>despues</w:t>
+      </w:r>
+      <w:proofErr w:type="spellEnd"/>
+      <w:r>
+        <w:rPr>
+          <w:b/>
+          <w:bCs/>
+          <w:color w:val="9933FF"/>
+        </w:rPr>
+        <w:t xml:space="preserve"> del </w:t>
+      </w:r>
+      <w:proofErr w:type="spellStart"/>
+      <w:r>
+        <w:rPr>
+          <w:b/>
+          <w:bCs/>
+          <w:color w:val="9933FF"/>
+        </w:rPr>
+        <w:t>VoBo</w:t>
+      </w:r>
+      <w:proofErr w:type="spellEnd"/>
+      <w:r>
+        <w:rPr>
+          <w:b/>
+          <w:bCs/>
+          <w:color w:val="9933FF"/>
+        </w:rPr>
+        <w:t>)</w:t>
+      </w:r>
+    </w:p>
+    <w:p>
+      <w:r>
+        <w:rPr>
+          <w:noProof/>
+          <w:lang w:eastAsia="es-MX"/>
+        </w:rPr>
+        <w:lastRenderedPageBreak/>
         <w:drawing>
           <wp:inline distT="0" distB="0" distL="0" distR="0">
             <wp:extent cx="5612130" cy="3155315"/>
             <wp:effectExtent l="0" t="0" r="0" b="0"/>
-            <wp:docPr id="22" name="Imagen 20" descr=""/>
+            <wp:docPr id="22" name="Imagen 20"/>
             <wp:cNvGraphicFramePr>
               <a:graphicFrameLocks xmlns:a="http://schemas.openxmlformats.org/drawingml/2006/main" noChangeAspect="1"/>
             </wp:cNvGraphicFramePr>
@@ -1994,13 +2121,13 @@
               <a:graphicData uri="http://schemas.openxmlformats.org/drawingml/2006/picture">
                 <pic:pic xmlns:pic="http://schemas.openxmlformats.org/drawingml/2006/picture">
                   <pic:nvPicPr>
-                    <pic:cNvPr id="22" name="Imagen 20" descr=""/>
+                    <pic:cNvPr id="22" name="Imagen 20"/>
                     <pic:cNvPicPr>
                       <a:picLocks noChangeAspect="1" noChangeArrowheads="1"/>
                     </pic:cNvPicPr>
                   </pic:nvPicPr>
                   <pic:blipFill>
-                    <a:blip r:embed="rId14"/>
+                    <a:blip r:embed="rId17"/>
                     <a:stretch>
                       <a:fillRect/>
                     </a:stretch>
@@ -2026,10 +2153,16 @@
             </a:graphic>
           </wp:inline>
         </w:drawing>
+      </w:r>
+      <w:r>
+        <w:rPr>
+          <w:noProof/>
+          <w:lang w:eastAsia="es-MX"/>
+        </w:rPr>
         <mc:AlternateContent>
           <mc:Choice Requires="wps">
             <w:drawing>
-              <wp:anchor behindDoc="0" distT="0" distB="0" distL="114300" distR="114300" simplePos="0" locked="0" layoutInCell="1" allowOverlap="1" relativeHeight="8" wp14:anchorId="394F3E34">
+              <wp:anchor distT="0" distB="0" distL="114300" distR="114300" simplePos="0" relativeHeight="8" behindDoc="0" locked="0" layoutInCell="1" allowOverlap="1" wp14:anchorId="394F3E34">
                 <wp:simplePos x="0" y="0"/>
                 <wp:positionH relativeFrom="column">
                   <wp:posOffset>1477645</wp:posOffset>
@@ -2041,6 +2174,7 @@
                 <wp:effectExtent l="0" t="0" r="11430" b="19685"/>
                 <wp:wrapNone/>
                 <wp:docPr id="19" name="21 Elipse"/>
+                <wp:cNvGraphicFramePr/>
                 <a:graphic xmlns:a="http://schemas.openxmlformats.org/drawingml/2006/main">
                   <a:graphicData uri="http://schemas.microsoft.com/office/word/2010/wordprocessingShape">
                     <wps:wsp>
@@ -2089,10 +2223,16 @@
             </w:pict>
           </mc:Fallback>
         </mc:AlternateContent>
+      </w:r>
+      <w:r>
+        <w:rPr>
+          <w:noProof/>
+          <w:lang w:eastAsia="es-MX"/>
+        </w:rPr>
         <mc:AlternateContent>
           <mc:Choice Requires="wps">
             <w:drawing>
-              <wp:anchor behindDoc="0" distT="0" distB="0" distL="114300" distR="114300" simplePos="0" locked="0" layoutInCell="1" allowOverlap="1" relativeHeight="9" wp14:anchorId="24AA5D6D">
+              <wp:anchor distT="0" distB="0" distL="114300" distR="114300" simplePos="0" relativeHeight="9" behindDoc="0" locked="0" layoutInCell="1" allowOverlap="1" wp14:anchorId="24AA5D6D">
                 <wp:simplePos x="0" y="0"/>
                 <wp:positionH relativeFrom="column">
                   <wp:posOffset>832485</wp:posOffset>
@@ -2104,6 +2244,7 @@
                 <wp:effectExtent l="0" t="0" r="23495" b="12700"/>
                 <wp:wrapNone/>
                 <wp:docPr id="20" name="23 Elipse"/>
+                <wp:cNvGraphicFramePr/>
                 <a:graphic xmlns:a="http://schemas.openxmlformats.org/drawingml/2006/main">
                   <a:graphicData uri="http://schemas.microsoft.com/office/word/2010/wordprocessingShape">
                     <wps:wsp>
@@ -2152,10 +2293,16 @@
             </w:pict>
           </mc:Fallback>
         </mc:AlternateContent>
+      </w:r>
+      <w:r>
+        <w:rPr>
+          <w:noProof/>
+          <w:lang w:eastAsia="es-MX"/>
+        </w:rPr>
         <mc:AlternateContent>
           <mc:Choice Requires="wps">
             <w:drawing>
-              <wp:anchor behindDoc="0" distT="0" distB="0" distL="114300" distR="114300" simplePos="0" locked="0" layoutInCell="1" allowOverlap="1" relativeHeight="10" wp14:anchorId="7DEBF0B9">
+              <wp:anchor distT="0" distB="0" distL="114300" distR="114300" simplePos="0" relativeHeight="10" behindDoc="0" locked="0" layoutInCell="1" allowOverlap="1" wp14:anchorId="7DEBF0B9">
                 <wp:simplePos x="0" y="0"/>
                 <wp:positionH relativeFrom="column">
                   <wp:posOffset>5066665</wp:posOffset>
@@ -2167,6 +2314,7 @@
                 <wp:effectExtent l="0" t="0" r="14605" b="12700"/>
                 <wp:wrapNone/>
                 <wp:docPr id="21" name="24 Elipse"/>
+                <wp:cNvGraphicFramePr/>
                 <a:graphic xmlns:a="http://schemas.openxmlformats.org/drawingml/2006/main">
                   <a:graphicData uri="http://schemas.microsoft.com/office/word/2010/wordprocessingShape">
                     <wps:wsp>
@@ -2182,15 +2330,21 @@
                         <a:noFill/>
                         <a:ln w="25560">
                           <a:solidFill>
-                            <a:srgbClr val="3a5f8b"/>
+                            <a:srgbClr val="3A5F8B"/>
                           </a:solidFill>
                           <a:round/>
                         </a:ln>
                       </wps:spPr>
                       <wps:style>
-                        <a:lnRef idx="0"/>
-                        <a:fillRef idx="0"/>
-                        <a:effectRef idx="0"/>
+                        <a:lnRef idx="0">
+                          <a:scrgbClr r="0" g="0" b="0"/>
+                        </a:lnRef>
+                        <a:fillRef idx="0">
+                          <a:scrgbClr r="0" g="0" b="0"/>
+                        </a:fillRef>
+                        <a:effectRef idx="0">
+                          <a:scrgbClr r="0" g="0" b="0"/>
+                        </a:effectRef>
                         <a:fontRef idx="minor"/>
                       </wps:style>
                       <wps:bodyPr/>
@@ -2213,24 +2367,22 @@
       </w:r>
     </w:p>
     <w:sectPr>
-      <w:type w:val="nextPage"/>
       <w:pgSz w:w="12240" w:h="15840"/>
-      <w:pgMar w:left="1701" w:right="1701" w:header="0" w:top="1417" w:footer="0" w:bottom="993" w:gutter="0"/>
-      <w:pgNumType w:fmt="decimal"/>
-      <w:formProt w:val="false"/>
-      <w:textDirection w:val="lrTb"/>
-      <w:docGrid w:type="default" w:linePitch="360" w:charSpace="4294965247"/>
+      <w:pgMar w:top="1417" w:right="1701" w:bottom="993" w:left="1701" w:header="0" w:footer="0" w:gutter="0"/>
+      <w:cols w:space="720"/>
+      <w:formProt w:val="0"/>
+      <w:docGrid w:linePitch="360" w:charSpace="-2049"/>
     </w:sectPr>
   </w:body>
 </w:document>
 </file>
 
 <file path=word/styles.xml><?xml version="1.0" encoding="utf-8"?>
-<w:styles xmlns:w="http://schemas.openxmlformats.org/wordprocessingml/2006/main" xmlns:w14="http://schemas.microsoft.com/office/word/2010/wordml" xmlns:mc="http://schemas.openxmlformats.org/markup-compatibility/2006" mc:Ignorable="w14">
+<w:styles xmlns:mc="http://schemas.openxmlformats.org/markup-compatibility/2006" xmlns:r="http://schemas.openxmlformats.org/officeDocument/2006/relationships" xmlns:w="http://schemas.openxmlformats.org/wordprocessingml/2006/main" xmlns:w14="http://schemas.microsoft.com/office/word/2010/wordml" mc:Ignorable="w14">
   <w:docDefaults>
     <w:rPrDefault>
       <w:rPr>
-        <w:rFonts w:ascii="Calibri" w:hAnsi="Calibri" w:eastAsia="Calibri" w:cs="" w:asciiTheme="minorHAnsi" w:cstheme="minorBidi" w:eastAsiaTheme="minorHAnsi" w:hAnsiTheme="minorHAnsi"/>
+        <w:rFonts w:asciiTheme="minorHAnsi" w:eastAsiaTheme="minorHAnsi" w:hAnsiTheme="minorHAnsi" w:cstheme="minorBidi"/>
         <w:sz w:val="22"/>
         <w:szCs w:val="22"/>
         <w:lang w:val="es-MX" w:eastAsia="en-US" w:bidi="ar-SA"/>
@@ -2238,13 +2390,13 @@
     </w:rPrDefault>
     <w:pPrDefault>
       <w:pPr>
-        <w:spacing w:lineRule="auto" w:line="276"/>
+        <w:spacing w:line="276" w:lineRule="auto"/>
       </w:pPr>
     </w:pPrDefault>
   </w:docDefaults>
   <w:latentStyles w:defLockedState="0" w:defUIPriority="99" w:defSemiHidden="1" w:defUnhideWhenUsed="1" w:defQFormat="0" w:count="267">
-    <w:lsdException w:name="Normal" w:uiPriority="0" w:semiHidden="0" w:unhideWhenUsed="0" w:qFormat="1"/>
-    <w:lsdException w:name="heading 1" w:uiPriority="9" w:semiHidden="0" w:unhideWhenUsed="0" w:qFormat="1"/>
+    <w:lsdException w:name="Normal" w:semiHidden="0" w:uiPriority="0" w:unhideWhenUsed="0" w:qFormat="1"/>
+    <w:lsdException w:name="heading 1" w:semiHidden="0" w:uiPriority="9" w:unhideWhenUsed="0" w:qFormat="1"/>
     <w:lsdException w:name="heading 2" w:uiPriority="9" w:qFormat="1"/>
     <w:lsdException w:name="heading 3" w:uiPriority="9" w:qFormat="1"/>
     <w:lsdException w:name="heading 4" w:uiPriority="9" w:qFormat="1"/>
@@ -2263,285 +2415,159 @@
     <w:lsdException w:name="toc 8" w:uiPriority="39"/>
     <w:lsdException w:name="toc 9" w:uiPriority="39"/>
     <w:lsdException w:name="caption" w:uiPriority="35" w:qFormat="1"/>
-    <w:lsdException w:name="Title" w:uiPriority="10" w:semiHidden="0" w:unhideWhenUsed="0" w:qFormat="1"/>
+    <w:lsdException w:name="Title" w:semiHidden="0" w:uiPriority="10" w:unhideWhenUsed="0" w:qFormat="1"/>
     <w:lsdException w:name="Default Paragraph Font" w:uiPriority="1"/>
-    <w:lsdException w:name="Subtitle" w:uiPriority="11" w:semiHidden="0" w:unhideWhenUsed="0" w:qFormat="1"/>
-    <w:lsdException w:name="Strong" w:uiPriority="22" w:semiHidden="0" w:unhideWhenUsed="0" w:qFormat="1"/>
-    <w:lsdException w:name="Emphasis" w:uiPriority="20" w:semiHidden="0" w:unhideWhenUsed="0" w:qFormat="1"/>
-    <w:lsdException w:name="Table Grid" w:uiPriority="59" w:semiHidden="0" w:unhideWhenUsed="0"/>
+    <w:lsdException w:name="Subtitle" w:semiHidden="0" w:uiPriority="11" w:unhideWhenUsed="0" w:qFormat="1"/>
+    <w:lsdException w:name="Strong" w:semiHidden="0" w:uiPriority="22" w:unhideWhenUsed="0" w:qFormat="1"/>
+    <w:lsdException w:name="Emphasis" w:semiHidden="0" w:uiPriority="20" w:unhideWhenUsed="0" w:qFormat="1"/>
+    <w:lsdException w:name="Table Grid" w:semiHidden="0" w:uiPriority="59" w:unhideWhenUsed="0"/>
     <w:lsdException w:name="Placeholder Text" w:unhideWhenUsed="0"/>
-    <w:lsdException w:name="No Spacing" w:uiPriority="1" w:semiHidden="0" w:unhideWhenUsed="0" w:qFormat="1"/>
-    <w:lsdException w:name="Light Shading" w:uiPriority="60" w:semiHidden="0" w:unhideWhenUsed="0"/>
-    <w:lsdException w:name="Light List" w:uiPriority="61" w:semiHidden="0" w:unhideWhenUsed="0"/>
-    <w:lsdException w:name="Light Grid" w:uiPriority="62" w:semiHidden="0" w:unhideWhenUsed="0"/>
-    <w:lsdException w:name="Medium Shading 1" w:uiPriority="63" w:semiHidden="0" w:unhideWhenUsed="0"/>
-    <w:lsdException w:name="Medium Shading 2" w:uiPriority="64" w:semiHidden="0" w:unhideWhenUsed="0"/>
-    <w:lsdException w:name="Medium List 1" w:uiPriority="65" w:semiHidden="0" w:unhideWhenUsed="0"/>
-    <w:lsdException w:name="Medium List 2" w:uiPriority="66" w:semiHidden="0" w:unhideWhenUsed="0"/>
-    <w:lsdException w:name="Medium Grid 1" w:uiPriority="67" w:semiHidden="0" w:unhideWhenUsed="0"/>
-    <w:lsdException w:name="Medium Grid 2" w:uiPriority="68" w:semiHidden="0" w:unhideWhenUsed="0"/>
-    <w:lsdException w:name="Medium Grid 3" w:uiPriority="69" w:semiHidden="0" w:unhideWhenUsed="0"/>
-    <w:lsdException w:name="Dark List" w:uiPriority="70" w:semiHidden="0" w:unhideWhenUsed="0"/>
-    <w:lsdException w:name="Colorful Shading" w:uiPriority="71" w:semiHidden="0" w:unhideWhenUsed="0"/>
-    <w:lsdException w:name="Colorful List" w:uiPriority="72" w:semiHidden="0" w:unhideWhenUsed="0"/>
-    <w:lsdException w:name="Colorful Grid" w:uiPriority="73" w:semiHidden="0" w:unhideWhenUsed="0"/>
-    <w:lsdException w:name="Light Shading Accent 1" w:uiPriority="60" w:semiHidden="0" w:unhideWhenUsed="0"/>
-    <w:lsdException w:name="Light List Accent 1" w:uiPriority="61" w:semiHidden="0" w:unhideWhenUsed="0"/>
-    <w:lsdException w:name="Light Grid Accent 1" w:uiPriority="62" w:semiHidden="0" w:unhideWhenUsed="0"/>
-    <w:lsdException w:name="Medium Shading 1 Accent 1" w:uiPriority="63" w:semiHidden="0" w:unhideWhenUsed="0"/>
-    <w:lsdException w:name="Medium Shading 2 Accent 1" w:uiPriority="64" w:semiHidden="0" w:unhideWhenUsed="0"/>
-    <w:lsdException w:name="Medium List 1 Accent 1" w:uiPriority="65" w:semiHidden="0" w:unhideWhenUsed="0"/>
+    <w:lsdException w:name="No Spacing" w:semiHidden="0" w:uiPriority="1" w:unhideWhenUsed="0" w:qFormat="1"/>
+    <w:lsdException w:name="Light Shading" w:semiHidden="0" w:uiPriority="60" w:unhideWhenUsed="0"/>
+    <w:lsdException w:name="Light List" w:semiHidden="0" w:uiPriority="61" w:unhideWhenUsed="0"/>
+    <w:lsdException w:name="Light Grid" w:semiHidden="0" w:uiPriority="62" w:unhideWhenUsed="0"/>
+    <w:lsdException w:name="Medium Shading 1" w:semiHidden="0" w:uiPriority="63" w:unhideWhenUsed="0"/>
+    <w:lsdException w:name="Medium Shading 2" w:semiHidden="0" w:uiPriority="64" w:unhideWhenUsed="0"/>
+    <w:lsdException w:name="Medium List 1" w:semiHidden="0" w:uiPriority="65" w:unhideWhenUsed="0"/>
+    <w:lsdException w:name="Medium List 2" w:semiHidden="0" w:uiPriority="66" w:unhideWhenUsed="0"/>
+    <w:lsdException w:name="Medium Grid 1" w:semiHidden="0" w:uiPriority="67" w:unhideWhenUsed="0"/>
+    <w:lsdException w:name="Medium Grid 2" w:semiHidden="0" w:uiPriority="68" w:unhideWhenUsed="0"/>
+    <w:lsdException w:name="Medium Grid 3" w:semiHidden="0" w:uiPriority="69" w:unhideWhenUsed="0"/>
+    <w:lsdException w:name="Dark List" w:semiHidden="0" w:uiPriority="70" w:unhideWhenUsed="0"/>
+    <w:lsdException w:name="Colorful Shading" w:semiHidden="0" w:uiPriority="71" w:unhideWhenUsed="0"/>
+    <w:lsdException w:name="Colorful List" w:semiHidden="0" w:uiPriority="72" w:unhideWhenUsed="0"/>
+    <w:lsdException w:name="Colorful Grid" w:semiHidden="0" w:uiPriority="73" w:unhideWhenUsed="0"/>
+    <w:lsdException w:name="Light Shading Accent 1" w:semiHidden="0" w:uiPriority="60" w:unhideWhenUsed="0"/>
+    <w:lsdException w:name="Light List Accent 1" w:semiHidden="0" w:uiPriority="61" w:unhideWhenUsed="0"/>
+    <w:lsdException w:name="Light Grid Accent 1" w:semiHidden="0" w:uiPriority="62" w:unhideWhenUsed="0"/>
+    <w:lsdException w:name="Medium Shading 1 Accent 1" w:semiHidden="0" w:uiPriority="63" w:unhideWhenUsed="0"/>
+    <w:lsdException w:name="Medium Shading 2 Accent 1" w:semiHidden="0" w:uiPriority="64" w:unhideWhenUsed="0"/>
+    <w:lsdException w:name="Medium List 1 Accent 1" w:semiHidden="0" w:uiPriority="65" w:unhideWhenUsed="0"/>
     <w:lsdException w:name="Revision" w:unhideWhenUsed="0"/>
-    <w:lsdException w:name="List Paragraph" w:uiPriority="34" w:semiHidden="0" w:unhideWhenUsed="0" w:qFormat="1"/>
-    <w:lsdException w:name="Quote" w:uiPriority="29" w:semiHidden="0" w:unhideWhenUsed="0" w:qFormat="1"/>
-    <w:lsdException w:name="Intense Quote" w:uiPriority="30" w:semiHidden="0" w:unhideWhenUsed="0" w:qFormat="1"/>
-    <w:lsdException w:name="Medium List 2 Accent 1" w:uiPriority="66" w:semiHidden="0" w:unhideWhenUsed="0"/>
-    <w:lsdException w:name="Medium Grid 1 Accent 1" w:uiPriority="67" w:semiHidden="0" w:unhideWhenUsed="0"/>
-    <w:lsdException w:name="Medium Grid 2 Accent 1" w:uiPriority="68" w:semiHidden="0" w:unhideWhenUsed="0"/>
-    <w:lsdException w:name="Medium Grid 3 Accent 1" w:uiPriority="69" w:semiHidden="0" w:unhideWhenUsed="0"/>
-    <w:lsdException w:name="Dark List Accent 1" w:uiPriority="70" w:semiHidden="0" w:unhideWhenUsed="0"/>
-    <w:lsdException w:name="Colorful Shading Accent 1" w:uiPriority="71" w:semiHidden="0" w:unhideWhenUsed="0"/>
-    <w:lsdException w:name="Colorful List Accent 1" w:uiPriority="72" w:semiHidden="0" w:unhideWhenUsed="0"/>
-    <w:lsdException w:name="Colorful Grid Accent 1" w:uiPriority="73" w:semiHidden="0" w:unhideWhenUsed="0"/>
-    <w:lsdException w:name="Light Shading Accent 2" w:uiPriority="60" w:semiHidden="0" w:unhideWhenUsed="0"/>
-    <w:lsdException w:name="Light List Accent 2" w:uiPriority="61" w:semiHidden="0" w:unhideWhenUsed="0"/>
-    <w:lsdException w:name="Light Grid Accent 2" w:uiPriority="62" w:semiHidden="0" w:unhideWhenUsed="0"/>
-    <w:lsdException w:name="Medium Shading 1 Accent 2" w:uiPriority="63" w:semiHidden="0" w:unhideWhenUsed="0"/>
-    <w:lsdException w:name="Medium Shading 2 Accent 2" w:uiPriority="64" w:semiHidden="0" w:unhideWhenUsed="0"/>
-    <w:lsdException w:name="Medium List 1 Accent 2" w:uiPriority="65" w:semiHidden="0" w:unhideWhenUsed="0"/>
-    <w:lsdException w:name="Medium List 2 Accent 2" w:uiPriority="66" w:semiHidden="0" w:unhideWhenUsed="0"/>
-    <w:lsdException w:name="Medium Grid 1 Accent 2" w:uiPriority="67" w:semiHidden="0" w:unhideWhenUsed="0"/>
-    <w:lsdException w:name="Medium Grid 2 Accent 2" w:uiPriority="68" w:semiHidden="0" w:unhideWhenUsed="0"/>
-    <w:lsdException w:name="Medium Grid 3 Accent 2" w:uiPriority="69" w:semiHidden="0" w:unhideWhenUsed="0"/>
-    <w:lsdException w:name="Dark List Accent 2" w:uiPriority="70" w:semiHidden="0" w:unhideWhenUsed="0"/>
-    <w:lsdException w:name="Colorful Shading Accent 2" w:uiPriority="71" w:semiHidden="0" w:unhideWhenUsed="0"/>
-    <w:lsdException w:name="Colorful List Accent 2" w:uiPriority="72" w:semiHidden="0" w:unhideWhenUsed="0"/>
-    <w:lsdException w:name="Colorful Grid Accent 2" w:uiPriority="73" w:semiHidden="0" w:unhideWhenUsed="0"/>
-    <w:lsdException w:name="Light Shading Accent 3" w:uiPriority="60" w:semiHidden="0" w:unhideWhenUsed="0"/>
-    <w:lsdException w:name="Light List Accent 3" w:uiPriority="61" w:semiHidden="0" w:unhideWhenUsed="0"/>
-    <w:lsdException w:name="Light Grid Accent 3" w:uiPriority="62" w:semiHidden="0" w:unhideWhenUsed="0"/>
-    <w:lsdException w:name="Medium Shading 1 Accent 3" w:uiPriority="63" w:semiHidden="0" w:unhideWhenUsed="0"/>
-    <w:lsdException w:name="Medium Shading 2 Accent 3" w:uiPriority="64" w:semiHidden="0" w:unhideWhenUsed="0"/>
-    <w:lsdException w:name="Medium List 1 Accent 3" w:uiPriority="65" w:semiHidden="0" w:unhideWhenUsed="0"/>
-    <w:lsdException w:name="Medium List 2 Accent 3" w:uiPriority="66" w:semiHidden="0" w:unhideWhenUsed="0"/>
-    <w:lsdException w:name="Medium Grid 1 Accent 3" w:uiPriority="67" w:semiHidden="0" w:unhideWhenUsed="0"/>
-    <w:lsdException w:name="Medium Grid 2 Accent 3" w:uiPriority="68" w:semiHidden="0" w:unhideWhenUsed="0"/>
-    <w:lsdException w:name="Medium Grid 3 Accent 3" w:uiPriority="69" w:semiHidden="0" w:unhideWhenUsed="0"/>
-    <w:lsdException w:name="Dark List Accent 3" w:uiPriority="70" w:semiHidden="0" w:unhideWhenUsed="0"/>
-    <w:lsdException w:name="Colorful Shading Accent 3" w:uiPriority="71" w:semiHidden="0" w:unhideWhenUsed="0"/>
-    <w:lsdException w:name="Colorful List Accent 3" w:uiPriority="72" w:semiHidden="0" w:unhideWhenUsed="0"/>
-    <w:lsdException w:name="Colorful Grid Accent 3" w:uiPriority="73" w:semiHidden="0" w:unhideWhenUsed="0"/>
-    <w:lsdException w:name="Light Shading Accent 4" w:uiPriority="60" w:semiHidden="0" w:unhideWhenUsed="0"/>
-    <w:lsdException w:name="Light List Accent 4" w:uiPriority="61" w:semiHidden="0" w:unhideWhenUsed="0"/>
-    <w:lsdException w:name="Light Grid Accent 4" w:uiPriority="62" w:semiHidden="0" w:unhideWhenUsed="0"/>
-    <w:lsdException w:name="Medium Shading 1 Accent 4" w:uiPriority="63" w:semiHidden="0" w:unhideWhenUsed="0"/>
-    <w:lsdException w:name="Medium Shading 2 Accent 4" w:uiPriority="64" w:semiHidden="0" w:unhideWhenUsed="0"/>
-    <w:lsdException w:name="Medium List 1 Accent 4" w:uiPriority="65" w:semiHidden="0" w:unhideWhenUsed="0"/>
-    <w:lsdException w:name="Medium List 2 Accent 4" w:uiPriority="66" w:semiHidden="0" w:unhideWhenUsed="0"/>
-    <w:lsdException w:name="Medium Grid 1 Accent 4" w:uiPriority="67" w:semiHidden="0" w:unhideWhenUsed="0"/>
-    <w:lsdException w:name="Medium Grid 2 Accent 4" w:uiPriority="68" w:semiHidden="0" w:unhideWhenUsed="0"/>
-    <w:lsdException w:name="Medium Grid 3 Accent 4" w:uiPriority="69" w:semiHidden="0" w:unhideWhenUsed="0"/>
-    <w:lsdException w:name="Dark List Accent 4" w:uiPriority="70" w:semiHidden="0" w:unhideWhenUsed="0"/>
-    <w:lsdException w:name="Colorful Shading Accent 4" w:uiPriority="71" w:semiHidden="0" w:unhideWhenUsed="0"/>
-    <w:lsdException w:name="Colorful List Accent 4" w:uiPriority="72" w:semiHidden="0" w:unhideWhenUsed="0"/>
-    <w:lsdException w:name="Colorful Grid Accent 4" w:uiPriority="73" w:semiHidden="0" w:unhideWhenUsed="0"/>
-    <w:lsdException w:name="Light Shading Accent 5" w:uiPriority="60" w:semiHidden="0" w:unhideWhenUsed="0"/>
-    <w:lsdException w:name="Light List Accent 5" w:uiPriority="61" w:semiHidden="0" w:unhideWhenUsed="0"/>
-    <w:lsdException w:name="Light Grid Accent 5" w:uiPriority="62" w:semiHidden="0" w:unhideWhenUsed="0"/>
-    <w:lsdException w:name="Medium Shading 1 Accent 5" w:uiPriority="63" w:semiHidden="0" w:unhideWhenUsed="0"/>
-    <w:lsdException w:name="Medium Shading 2 Accent 5" w:uiPriority="64" w:semiHidden="0" w:unhideWhenUsed="0"/>
-    <w:lsdException w:name="Medium List 1 Accent 5" w:uiPriority="65" w:semiHidden="0" w:unhideWhenUsed="0"/>
-    <w:lsdException w:name="Medium List 2 Accent 5" w:uiPriority="66" w:semiHidden="0" w:unhideWhenUsed="0"/>
-    <w:lsdException w:name="Medium Grid 1 Accent 5" w:uiPriority="67" w:semiHidden="0" w:unhideWhenUsed="0"/>
-    <w:lsdException w:name="Medium Grid 2 Accent 5" w:uiPriority="68" w:semiHidden="0" w:unhideWhenUsed="0"/>
-    <w:lsdException w:name="Medium Grid 3 Accent 5" w:uiPriority="69" w:semiHidden="0" w:unhideWhenUsed="0"/>
-    <w:lsdException w:name="Dark List Accent 5" w:uiPriority="70" w:semiHidden="0" w:unhideWhenUsed="0"/>
-    <w:lsdException w:name="Colorful Shading Accent 5" w:uiPriority="71" w:semiHidden="0" w:unhideWhenUsed="0"/>
-    <w:lsdException w:name="Colorful List Accent 5" w:uiPriority="72" w:semiHidden="0" w:unhideWhenUsed="0"/>
-    <w:lsdException w:name="Colorful Grid Accent 5" w:uiPriority="73" w:semiHidden="0" w:unhideWhenUsed="0"/>
-    <w:lsdException w:name="Light Shading Accent 6" w:uiPriority="60" w:semiHidden="0" w:unhideWhenUsed="0"/>
-    <w:lsdException w:name="Light List Accent 6" w:uiPriority="61" w:semiHidden="0" w:unhideWhenUsed="0"/>
-    <w:lsdException w:name="Light Grid Accent 6" w:uiPriority="62" w:semiHidden="0" w:unhideWhenUsed="0"/>
-    <w:lsdException w:name="Medium Shading 1 Accent 6" w:uiPriority="63" w:semiHidden="0" w:unhideWhenUsed="0"/>
-    <w:lsdException w:name="Medium Shading 2 Accent 6" w:uiPriority="64" w:semiHidden="0" w:unhideWhenUsed="0"/>
-    <w:lsdException w:name="Medium List 1 Accent 6" w:uiPriority="65" w:semiHidden="0" w:unhideWhenUsed="0"/>
-    <w:lsdException w:name="Medium List 2 Accent 6" w:uiPriority="66" w:semiHidden="0" w:unhideWhenUsed="0"/>
-    <w:lsdException w:name="Medium Grid 1 Accent 6" w:uiPriority="67" w:semiHidden="0" w:unhideWhenUsed="0"/>
-    <w:lsdException w:name="Medium Grid 2 Accent 6" w:uiPriority="68" w:semiHidden="0" w:unhideWhenUsed="0"/>
-    <w:lsdException w:name="Medium Grid 3 Accent 6" w:uiPriority="69" w:semiHidden="0" w:unhideWhenUsed="0"/>
-    <w:lsdException w:name="Dark List Accent 6" w:uiPriority="70" w:semiHidden="0" w:unhideWhenUsed="0"/>
-    <w:lsdException w:name="Colorful Shading Accent 6" w:uiPriority="71" w:semiHidden="0" w:unhideWhenUsed="0"/>
-    <w:lsdException w:name="Colorful List Accent 6" w:uiPriority="72" w:semiHidden="0" w:unhideWhenUsed="0"/>
-    <w:lsdException w:name="Colorful Grid Accent 6" w:uiPriority="73" w:semiHidden="0" w:unhideWhenUsed="0"/>
-    <w:lsdException w:name="Subtle Emphasis" w:uiPriority="19" w:semiHidden="0" w:unhideWhenUsed="0" w:qFormat="1"/>
-    <w:lsdException w:name="Intense Emphasis" w:uiPriority="21" w:semiHidden="0" w:unhideWhenUsed="0" w:qFormat="1"/>
-    <w:lsdException w:name="Subtle Reference" w:uiPriority="31" w:semiHidden="0" w:unhideWhenUsed="0" w:qFormat="1"/>
-    <w:lsdException w:name="Intense Reference" w:uiPriority="32" w:semiHidden="0" w:unhideWhenUsed="0" w:qFormat="1"/>
-    <w:lsdException w:name="Book Title" w:uiPriority="33" w:semiHidden="0" w:unhideWhenUsed="0" w:qFormat="1"/>
+    <w:lsdException w:name="List Paragraph" w:semiHidden="0" w:uiPriority="34" w:unhideWhenUsed="0" w:qFormat="1"/>
+    <w:lsdException w:name="Quote" w:semiHidden="0" w:uiPriority="29" w:unhideWhenUsed="0" w:qFormat="1"/>
+    <w:lsdException w:name="Intense Quote" w:semiHidden="0" w:uiPriority="30" w:unhideWhenUsed="0" w:qFormat="1"/>
+    <w:lsdException w:name="Medium List 2 Accent 1" w:semiHidden="0" w:uiPriority="66" w:unhideWhenUsed="0"/>
+    <w:lsdException w:name="Medium Grid 1 Accent 1" w:semiHidden="0" w:uiPriority="67" w:unhideWhenUsed="0"/>
+    <w:lsdException w:name="Medium Grid 2 Accent 1" w:semiHidden="0" w:uiPriority="68" w:unhideWhenUsed="0"/>
+    <w:lsdException w:name="Medium Grid 3 Accent 1" w:semiHidden="0" w:uiPriority="69" w:unhideWhenUsed="0"/>
+    <w:lsdException w:name="Dark List Accent 1" w:semiHidden="0" w:uiPriority="70" w:unhideWhenUsed="0"/>
+    <w:lsdException w:name="Colorful Shading Accent 1" w:semiHidden="0" w:uiPriority="71" w:unhideWhenUsed="0"/>
+    <w:lsdException w:name="Colorful List Accent 1" w:semiHidden="0" w:uiPriority="72" w:unhideWhenUsed="0"/>
+    <w:lsdException w:name="Colorful Grid Accent 1" w:semiHidden="0" w:uiPriority="73" w:unhideWhenUsed="0"/>
+    <w:lsdException w:name="Light Shading Accent 2" w:semiHidden="0" w:uiPriority="60" w:unhideWhenUsed="0"/>
+    <w:lsdException w:name="Light List Accent 2" w:semiHidden="0" w:uiPriority="61" w:unhideWhenUsed="0"/>
+    <w:lsdException w:name="Light Grid Accent 2" w:semiHidden="0" w:uiPriority="62" w:unhideWhenUsed="0"/>
+    <w:lsdException w:name="Medium Shading 1 Accent 2" w:semiHidden="0" w:uiPriority="63" w:unhideWhenUsed="0"/>
+    <w:lsdException w:name="Medium Shading 2 Accent 2" w:semiHidden="0" w:uiPriority="64" w:unhideWhenUsed="0"/>
+    <w:lsdException w:name="Medium List 1 Accent 2" w:semiHidden="0" w:uiPriority="65" w:unhideWhenUsed="0"/>
+    <w:lsdException w:name="Medium List 2 Accent 2" w:semiHidden="0" w:uiPriority="66" w:unhideWhenUsed="0"/>
+    <w:lsdException w:name="Medium Grid 1 Accent 2" w:semiHidden="0" w:uiPriority="67" w:unhideWhenUsed="0"/>
+    <w:lsdException w:name="Medium Grid 2 Accent 2" w:semiHidden="0" w:uiPriority="68" w:unhideWhenUsed="0"/>
+    <w:lsdException w:name="Medium Grid 3 Accent 2" w:semiHidden="0" w:uiPriority="69" w:unhideWhenUsed="0"/>
+    <w:lsdException w:name="Dark List Accent 2" w:semiHidden="0" w:uiPriority="70" w:unhideWhenUsed="0"/>
+    <w:lsdException w:name="Colorful Shading Accent 2" w:semiHidden="0" w:uiPriority="71" w:unhideWhenUsed="0"/>
+    <w:lsdException w:name="Colorful List Accent 2" w:semiHidden="0" w:uiPriority="72" w:unhideWhenUsed="0"/>
+    <w:lsdException w:name="Colorful Grid Accent 2" w:semiHidden="0" w:uiPriority="73" w:unhideWhenUsed="0"/>
+    <w:lsdException w:name="Light Shading Accent 3" w:semiHidden="0" w:uiPriority="60" w:unhideWhenUsed="0"/>
+    <w:lsdException w:name="Light List Accent 3" w:semiHidden="0" w:uiPriority="61" w:unhideWhenUsed="0"/>
+    <w:lsdException w:name="Light Grid Accent 3" w:semiHidden="0" w:uiPriority="62" w:unhideWhenUsed="0"/>
+    <w:lsdException w:name="Medium Shading 1 Accent 3" w:semiHidden="0" w:uiPriority="63" w:unhideWhenUsed="0"/>
+    <w:lsdException w:name="Medium Shading 2 Accent 3" w:semiHidden="0" w:uiPriority="64" w:unhideWhenUsed="0"/>
+    <w:lsdException w:name="Medium List 1 Accent 3" w:semiHidden="0" w:uiPriority="65" w:unhideWhenUsed="0"/>
+    <w:lsdException w:name="Medium List 2 Accent 3" w:semiHidden="0" w:uiPriority="66" w:unhideWhenUsed="0"/>
+    <w:lsdException w:name="Medium Grid 1 Accent 3" w:semiHidden="0" w:uiPriority="67" w:unhideWhenUsed="0"/>
+    <w:lsdException w:name="Medium Grid 2 Accent 3" w:semiHidden="0" w:uiPriority="68" w:unhideWhenUsed="0"/>
+    <w:lsdException w:name="Medium Grid 3 Accent 3" w:semiHidden="0" w:uiPriority="69" w:unhideWhenUsed="0"/>
+    <w:lsdException w:name="Dark List Accent 3" w:semiHidden="0" w:uiPriority="70" w:unhideWhenUsed="0"/>
+    <w:lsdException w:name="Colorful Shading Accent 3" w:semiHidden="0" w:uiPriority="71" w:unhideWhenUsed="0"/>
+    <w:lsdException w:name="Colorful List Accent 3" w:semiHidden="0" w:uiPriority="72" w:unhideWhenUsed="0"/>
+    <w:lsdException w:name="Colorful Grid Accent 3" w:semiHidden="0" w:uiPriority="73" w:unhideWhenUsed="0"/>
+    <w:lsdException w:name="Light Shading Accent 4" w:semiHidden="0" w:uiPriority="60" w:unhideWhenUsed="0"/>
+    <w:lsdException w:name="Light List Accent 4" w:semiHidden="0" w:uiPriority="61" w:unhideWhenUsed="0"/>
+    <w:lsdException w:name="Light Grid Accent 4" w:semiHidden="0" w:uiPriority="62" w:unhideWhenUsed="0"/>
+    <w:lsdException w:name="Medium Shading 1 Accent 4" w:semiHidden="0" w:uiPriority="63" w:unhideWhenUsed="0"/>
+    <w:lsdException w:name="Medium Shading 2 Accent 4" w:semiHidden="0" w:uiPriority="64" w:unhideWhenUsed="0"/>
+    <w:lsdException w:name="Medium List 1 Accent 4" w:semiHidden="0" w:uiPriority="65" w:unhideWhenUsed="0"/>
+    <w:lsdException w:name="Medium List 2 Accent 4" w:semiHidden="0" w:uiPriority="66" w:unhideWhenUsed="0"/>
+    <w:lsdException w:name="Medium Grid 1 Accent 4" w:semiHidden="0" w:uiPriority="67" w:unhideWhenUsed="0"/>
+    <w:lsdException w:name="Medium Grid 2 Accent 4" w:semiHidden="0" w:uiPriority="68" w:unhideWhenUsed="0"/>
+    <w:lsdException w:name="Medium Grid 3 Accent 4" w:semiHidden="0" w:uiPriority="69" w:unhideWhenUsed="0"/>
+    <w:lsdException w:name="Dark List Accent 4" w:semiHidden="0" w:uiPriority="70" w:unhideWhenUsed="0"/>
+    <w:lsdException w:name="Colorful Shading Accent 4" w:semiHidden="0" w:uiPriority="71" w:unhideWhenUsed="0"/>
+    <w:lsdException w:name="Colorful List Accent 4" w:semiHidden="0" w:uiPriority="72" w:unhideWhenUsed="0"/>
+    <w:lsdException w:name="Colorful Grid Accent 4" w:semiHidden="0" w:uiPriority="73" w:unhideWhenUsed="0"/>
+    <w:lsdException w:name="Light Shading Accent 5" w:semiHidden="0" w:uiPriority="60" w:unhideWhenUsed="0"/>
+    <w:lsdException w:name="Light List Accent 5" w:semiHidden="0" w:uiPriority="61" w:unhideWhenUsed="0"/>
+    <w:lsdException w:name="Light Grid Accent 5" w:semiHidden="0" w:uiPriority="62" w:unhideWhenUsed="0"/>
+    <w:lsdException w:name="Medium Shading 1 Accent 5" w:semiHidden="0" w:uiPriority="63" w:unhideWhenUsed="0"/>
+    <w:lsdException w:name="Medium Shading 2 Accent 5" w:semiHidden="0" w:uiPriority="64" w:unhideWhenUsed="0"/>
+    <w:lsdException w:name="Medium List 1 Accent 5" w:semiHidden="0" w:uiPriority="65" w:unhideWhenUsed="0"/>
+    <w:lsdException w:name="Medium List 2 Accent 5" w:semiHidden="0" w:uiPriority="66" w:unhideWhenUsed="0"/>
+    <w:lsdException w:name="Medium Grid 1 Accent 5" w:semiHidden="0" w:uiPriority="67" w:unhideWhenUsed="0"/>
+    <w:lsdException w:name="Medium Grid 2 Accent 5" w:semiHidden="0" w:uiPriority="68" w:unhideWhenUsed="0"/>
+    <w:lsdException w:name="Medium Grid 3 Accent 5" w:semiHidden="0" w:uiPriority="69" w:unhideWhenUsed="0"/>
+    <w:lsdException w:name="Dark List Accent 5" w:semiHidden="0" w:uiPriority="70" w:unhideWhenUsed="0"/>
+    <w:lsdException w:name="Colorful Shading Accent 5" w:semiHidden="0" w:uiPriority="71" w:unhideWhenUsed="0"/>
+    <w:lsdException w:name="Colorful List Accent 5" w:semiHidden="0" w:uiPriority="72" w:unhideWhenUsed="0"/>
+    <w:lsdException w:name="Colorful Grid Accent 5" w:semiHidden="0" w:uiPriority="73" w:unhideWhenUsed="0"/>
+    <w:lsdException w:name="Light Shading Accent 6" w:semiHidden="0" w:uiPriority="60" w:unhideWhenUsed="0"/>
+    <w:lsdException w:name="Light List Accent 6" w:semiHidden="0" w:uiPriority="61" w:unhideWhenUsed="0"/>
+    <w:lsdException w:name="Light Grid Accent 6" w:semiHidden="0" w:uiPriority="62" w:unhideWhenUsed="0"/>
+    <w:lsdException w:name="Medium Shading 1 Accent 6" w:semiHidden="0" w:uiPriority="63" w:unhideWhenUsed="0"/>
+    <w:lsdException w:name="Medium Shading 2 Accent 6" w:semiHidden="0" w:uiPriority="64" w:unhideWhenUsed="0"/>
+    <w:lsdException w:name="Medium List 1 Accent 6" w:semiHidden="0" w:uiPriority="65" w:unhideWhenUsed="0"/>
+    <w:lsdException w:name="Medium List 2 Accent 6" w:semiHidden="0" w:uiPriority="66" w:unhideWhenUsed="0"/>
+    <w:lsdException w:name="Medium Grid 1 Accent 6" w:semiHidden="0" w:uiPriority="67" w:unhideWhenUsed="0"/>
+    <w:lsdException w:name="Medium Grid 2 Accent 6" w:semiHidden="0" w:uiPriority="68" w:unhideWhenUsed="0"/>
+    <w:lsdException w:name="Medium Grid 3 Accent 6" w:semiHidden="0" w:uiPriority="69" w:unhideWhenUsed="0"/>
+    <w:lsdException w:name="Dark List Accent 6" w:semiHidden="0" w:uiPriority="70" w:unhideWhenUsed="0"/>
+    <w:lsdException w:name="Colorful Shading Accent 6" w:semiHidden="0" w:uiPriority="71" w:unhideWhenUsed="0"/>
+    <w:lsdException w:name="Colorful List Accent 6" w:semiHidden="0" w:uiPriority="72" w:unhideWhenUsed="0"/>
+    <w:lsdException w:name="Colorful Grid Accent 6" w:semiHidden="0" w:uiPriority="73" w:unhideWhenUsed="0"/>
+    <w:lsdException w:name="Subtle Emphasis" w:semiHidden="0" w:uiPriority="19" w:unhideWhenUsed="0" w:qFormat="1"/>
+    <w:lsdException w:name="Intense Emphasis" w:semiHidden="0" w:uiPriority="21" w:unhideWhenUsed="0" w:qFormat="1"/>
+    <w:lsdException w:name="Subtle Reference" w:semiHidden="0" w:uiPriority="31" w:unhideWhenUsed="0" w:qFormat="1"/>
+    <w:lsdException w:name="Intense Reference" w:semiHidden="0" w:uiPriority="32" w:unhideWhenUsed="0" w:qFormat="1"/>
+    <w:lsdException w:name="Book Title" w:semiHidden="0" w:uiPriority="33" w:unhideWhenUsed="0" w:qFormat="1"/>
     <w:lsdException w:name="Bibliography" w:uiPriority="37"/>
     <w:lsdException w:name="TOC Heading" w:uiPriority="39" w:qFormat="1"/>
   </w:latentStyles>
-  <w:style w:type="paragraph" w:styleId="Normal" w:default="1">
+  <w:style w:type="paragraph" w:default="1" w:styleId="Normal">
     <w:name w:val="Normal"/>
     <w:qFormat/>
     <w:pPr>
-      <w:widowControl/>
-      <w:suppressAutoHyphens w:val="true"/>
-      <w:bidi w:val="0"/>
-      <w:spacing w:lineRule="auto" w:line="276" w:before="0" w:after="200"/>
-      <w:jc w:val="left"/>
+      <w:suppressAutoHyphens/>
+      <w:spacing w:after="200"/>
     </w:pPr>
-    <w:rPr>
-      <w:rFonts w:ascii="Calibri" w:hAnsi="Calibri" w:eastAsia="Calibri" w:cs="" w:asciiTheme="minorHAnsi" w:cstheme="minorBidi" w:eastAsiaTheme="minorHAnsi" w:hAnsiTheme="minorHAnsi"/>
-      <w:color w:val="auto"/>
-      <w:sz w:val="22"/>
-      <w:szCs w:val="22"/>
-      <w:lang w:val="es-MX" w:eastAsia="en-US" w:bidi="ar-SA"/>
-    </w:rPr>
   </w:style>
-  <w:style w:type="paragraph" w:styleId="Heading1">
-    <w:name w:val="Heading 1"/>
+  <w:style w:type="paragraph" w:styleId="Ttulo1">
+    <w:name w:val="heading 1"/>
     <w:basedOn w:val="Heading"/>
     <w:qFormat/>
-    <w:pPr/>
-    <w:rPr/>
+    <w:pPr>
+      <w:outlineLvl w:val="0"/>
+    </w:pPr>
   </w:style>
-  <w:style w:type="paragraph" w:styleId="Heading2">
-    <w:name w:val="Heading 2"/>
+  <w:style w:type="paragraph" w:styleId="Ttulo2">
+    <w:name w:val="heading 2"/>
     <w:basedOn w:val="Heading"/>
     <w:qFormat/>
-    <w:pPr/>
-    <w:rPr/>
+    <w:pPr>
+      <w:outlineLvl w:val="1"/>
+    </w:pPr>
   </w:style>
-  <w:style w:type="paragraph" w:styleId="Heading3">
-    <w:name w:val="Heading 3"/>
+  <w:style w:type="paragraph" w:styleId="Ttulo3">
+    <w:name w:val="heading 3"/>
     <w:basedOn w:val="Heading"/>
     <w:qFormat/>
-    <w:pPr/>
-    <w:rPr/>
+    <w:pPr>
+      <w:outlineLvl w:val="2"/>
+    </w:pPr>
   </w:style>
-  <w:style w:type="character" w:styleId="DefaultParagraphFont" w:default="1">
+  <w:style w:type="character" w:default="1" w:styleId="Fuentedeprrafopredeter">
     <w:name w:val="Default Paragraph Font"/>
     <w:uiPriority w:val="1"/>
-    <w:semiHidden/>
-    <w:unhideWhenUsed/>
-    <w:qFormat/>
-    <w:rPr/>
-  </w:style>
-  <w:style w:type="character" w:styleId="TextodegloboCar" w:customStyle="1">
-    <w:name w:val="Texto de globo Car"/>
-    <w:basedOn w:val="DefaultParagraphFont"/>
-    <w:link w:val="Textodeglobo"/>
-    <w:uiPriority w:val="99"/>
-    <w:semiHidden/>
-    <w:qFormat/>
-    <w:rsid w:val="00e91dfd"/>
-    <w:rPr>
-      <w:rFonts w:ascii="Tahoma" w:hAnsi="Tahoma" w:cs="Tahoma"/>
-      <w:sz w:val="16"/>
-      <w:szCs w:val="16"/>
-    </w:rPr>
-  </w:style>
-  <w:style w:type="paragraph" w:styleId="Heading">
-    <w:name w:val="Heading"/>
-    <w:basedOn w:val="Normal"/>
-    <w:next w:val="TextBody"/>
-    <w:qFormat/>
-    <w:pPr>
-      <w:keepNext/>
-      <w:spacing w:before="240" w:after="120"/>
-    </w:pPr>
-    <w:rPr>
-      <w:rFonts w:ascii="Liberation Sans" w:hAnsi="Liberation Sans" w:eastAsia="Droid Sans Fallback" w:cs="FreeSans"/>
-      <w:sz w:val="28"/>
-      <w:szCs w:val="28"/>
-    </w:rPr>
-  </w:style>
-  <w:style w:type="paragraph" w:styleId="TextBody">
-    <w:name w:val="Text Body"/>
-    <w:basedOn w:val="Normal"/>
-    <w:pPr>
-      <w:spacing w:lineRule="auto" w:line="288" w:before="0" w:after="140"/>
-    </w:pPr>
-    <w:rPr/>
-  </w:style>
-  <w:style w:type="paragraph" w:styleId="List">
-    <w:name w:val="List"/>
-    <w:basedOn w:val="TextBody"/>
-    <w:pPr/>
-    <w:rPr>
-      <w:rFonts w:cs="FreeSans"/>
-    </w:rPr>
-  </w:style>
-  <w:style w:type="paragraph" w:styleId="Caption">
-    <w:name w:val="Caption"/>
-    <w:basedOn w:val="Normal"/>
-    <w:qFormat/>
-    <w:pPr>
-      <w:suppressLineNumbers/>
-      <w:spacing w:before="120" w:after="120"/>
-    </w:pPr>
-    <w:rPr>
-      <w:rFonts w:cs="FreeSans"/>
-      <w:i/>
-      <w:iCs/>
-      <w:sz w:val="24"/>
-      <w:szCs w:val="24"/>
-    </w:rPr>
-  </w:style>
-  <w:style w:type="paragraph" w:styleId="Index">
-    <w:name w:val="Index"/>
-    <w:basedOn w:val="Normal"/>
-    <w:qFormat/>
-    <w:pPr>
-      <w:suppressLineNumbers/>
-    </w:pPr>
-    <w:rPr>
-      <w:rFonts w:cs="FreeSans"/>
-    </w:rPr>
-  </w:style>
-  <w:style w:type="paragraph" w:styleId="BalloonText">
-    <w:name w:val="Balloon Text"/>
-    <w:basedOn w:val="Normal"/>
-    <w:link w:val="TextodegloboCar"/>
-    <w:uiPriority w:val="99"/>
-    <w:semiHidden/>
-    <w:unhideWhenUsed/>
-    <w:qFormat/>
-    <w:rsid w:val="00e91dfd"/>
-    <w:pPr>
-      <w:spacing w:lineRule="auto" w:line="240" w:before="0" w:after="0"/>
-    </w:pPr>
-    <w:rPr>
-      <w:rFonts w:ascii="Tahoma" w:hAnsi="Tahoma" w:cs="Tahoma"/>
-      <w:sz w:val="16"/>
-      <w:szCs w:val="16"/>
-    </w:rPr>
-  </w:style>
-  <w:style w:type="paragraph" w:styleId="Quotations">
-    <w:name w:val="Quotations"/>
-    <w:basedOn w:val="Normal"/>
-    <w:qFormat/>
-    <w:pPr/>
-    <w:rPr/>
-  </w:style>
-  <w:style w:type="paragraph" w:styleId="Title">
-    <w:name w:val="Title"/>
-    <w:basedOn w:val="Heading"/>
-    <w:qFormat/>
-    <w:pPr/>
-    <w:rPr/>
-  </w:style>
-  <w:style w:type="paragraph" w:styleId="Subtitle">
-    <w:name w:val="Subtitle"/>
-    <w:basedOn w:val="Heading"/>
-    <w:qFormat/>
-    <w:pPr/>
-    <w:rPr/>
-  </w:style>
-  <w:style w:type="numbering" w:styleId="NoList" w:default="1">
-    <w:name w:val="No List"/>
-    <w:uiPriority w:val="99"/>
     <w:semiHidden/>
     <w:unhideWhenUsed/>
   </w:style>
@@ -2559,6 +2585,436 @@
         <w:right w:w="108" w:type="dxa"/>
       </w:tblCellMar>
     </w:tblPr>
+  </w:style>
+  <w:style w:type="numbering" w:default="1" w:styleId="Sinlista">
+    <w:name w:val="No List"/>
+    <w:uiPriority w:val="99"/>
+    <w:semiHidden/>
+    <w:unhideWhenUsed/>
+  </w:style>
+  <w:style w:type="character" w:customStyle="1" w:styleId="TextodegloboCar">
+    <w:name w:val="Texto de globo Car"/>
+    <w:basedOn w:val="Fuentedeprrafopredeter"/>
+    <w:link w:val="Textodeglobo"/>
+    <w:uiPriority w:val="99"/>
+    <w:semiHidden/>
+    <w:qFormat/>
+    <w:rsid w:val="00E91DFD"/>
+    <w:rPr>
+      <w:rFonts w:ascii="Tahoma" w:hAnsi="Tahoma" w:cs="Tahoma"/>
+      <w:sz w:val="16"/>
+      <w:szCs w:val="16"/>
+    </w:rPr>
+  </w:style>
+  <w:style w:type="paragraph" w:customStyle="1" w:styleId="Heading">
+    <w:name w:val="Heading"/>
+    <w:basedOn w:val="Normal"/>
+    <w:next w:val="TextBody"/>
+    <w:qFormat/>
+    <w:pPr>
+      <w:keepNext/>
+      <w:spacing w:before="240" w:after="120"/>
+    </w:pPr>
+    <w:rPr>
+      <w:rFonts w:ascii="Liberation Sans" w:eastAsia="Droid Sans Fallback" w:hAnsi="Liberation Sans" w:cs="FreeSans"/>
+      <w:sz w:val="28"/>
+      <w:szCs w:val="28"/>
+    </w:rPr>
+  </w:style>
+  <w:style w:type="paragraph" w:customStyle="1" w:styleId="TextBody">
+    <w:name w:val="Text Body"/>
+    <w:basedOn w:val="Normal"/>
+    <w:pPr>
+      <w:spacing w:after="140" w:line="288" w:lineRule="auto"/>
+    </w:pPr>
+  </w:style>
+  <w:style w:type="paragraph" w:styleId="Lista">
+    <w:name w:val="List"/>
+    <w:basedOn w:val="TextBody"/>
+    <w:rPr>
+      <w:rFonts w:cs="FreeSans"/>
+    </w:rPr>
+  </w:style>
+  <w:style w:type="paragraph" w:styleId="Epgrafe">
+    <w:name w:val="caption"/>
+    <w:basedOn w:val="Normal"/>
+    <w:qFormat/>
+    <w:pPr>
+      <w:suppressLineNumbers/>
+      <w:spacing w:before="120" w:after="120"/>
+    </w:pPr>
+    <w:rPr>
+      <w:rFonts w:cs="FreeSans"/>
+      <w:i/>
+      <w:iCs/>
+      <w:sz w:val="24"/>
+      <w:szCs w:val="24"/>
+    </w:rPr>
+  </w:style>
+  <w:style w:type="paragraph" w:customStyle="1" w:styleId="Index">
+    <w:name w:val="Index"/>
+    <w:basedOn w:val="Normal"/>
+    <w:qFormat/>
+    <w:pPr>
+      <w:suppressLineNumbers/>
+    </w:pPr>
+    <w:rPr>
+      <w:rFonts w:cs="FreeSans"/>
+    </w:rPr>
+  </w:style>
+  <w:style w:type="paragraph" w:styleId="Textodeglobo">
+    <w:name w:val="Balloon Text"/>
+    <w:basedOn w:val="Normal"/>
+    <w:link w:val="TextodegloboCar"/>
+    <w:uiPriority w:val="99"/>
+    <w:semiHidden/>
+    <w:unhideWhenUsed/>
+    <w:qFormat/>
+    <w:rsid w:val="00E91DFD"/>
+    <w:pPr>
+      <w:spacing w:after="0" w:line="240" w:lineRule="auto"/>
+    </w:pPr>
+    <w:rPr>
+      <w:rFonts w:ascii="Tahoma" w:hAnsi="Tahoma" w:cs="Tahoma"/>
+      <w:sz w:val="16"/>
+      <w:szCs w:val="16"/>
+    </w:rPr>
+  </w:style>
+  <w:style w:type="paragraph" w:customStyle="1" w:styleId="Quotations">
+    <w:name w:val="Quotations"/>
+    <w:basedOn w:val="Normal"/>
+    <w:qFormat/>
+  </w:style>
+  <w:style w:type="paragraph" w:styleId="Ttulo">
+    <w:name w:val="Title"/>
+    <w:basedOn w:val="Heading"/>
+    <w:qFormat/>
+  </w:style>
+  <w:style w:type="paragraph" w:styleId="Subttulo">
+    <w:name w:val="Subtitle"/>
+    <w:basedOn w:val="Heading"/>
+    <w:qFormat/>
+  </w:style>
+</w:styles>
+</file>
+
+<file path=word/stylesWithEffects.xml><?xml version="1.0" encoding="utf-8"?>
+<w:styles xmlns:wpc="http://schemas.microsoft.com/office/word/2010/wordprocessingCanvas" xmlns:mc="http://schemas.openxmlformats.org/markup-compatibility/2006" xmlns:o="urn:schemas-microsoft-com:office:office" xmlns:r="http://schemas.openxmlformats.org/officeDocument/2006/relationships" xmlns:m="http://schemas.openxmlformats.org/officeDocument/2006/math" xmlns:v="urn:schemas-microsoft-com:vml" xmlns:wp14="http://schemas.microsoft.com/office/word/2010/wordprocessingDrawing" xmlns:wp="http://schemas.openxmlformats.org/drawingml/2006/wordprocessingDrawing" xmlns:w10="urn:schemas-microsoft-com:office:word" xmlns:w="http://schemas.openxmlformats.org/wordprocessingml/2006/main" xmlns:w14="http://schemas.microsoft.com/office/word/2010/wordml" xmlns:wpg="http://schemas.microsoft.com/office/word/2010/wordprocessingGroup" xmlns:wpi="http://schemas.microsoft.com/office/word/2010/wordprocessingInk" xmlns:wne="http://schemas.microsoft.com/office/word/2006/wordml" xmlns:wps="http://schemas.microsoft.com/office/word/2010/wordprocessingShape" mc:Ignorable="w14 wp14">
+  <w:docDefaults>
+    <w:rPrDefault>
+      <w:rPr>
+        <w:rFonts w:asciiTheme="minorHAnsi" w:eastAsiaTheme="minorHAnsi" w:hAnsiTheme="minorHAnsi" w:cstheme="minorBidi"/>
+        <w:sz w:val="22"/>
+        <w:szCs w:val="22"/>
+        <w:lang w:val="es-MX" w:eastAsia="en-US" w:bidi="ar-SA"/>
+      </w:rPr>
+    </w:rPrDefault>
+    <w:pPrDefault>
+      <w:pPr>
+        <w:spacing w:line="276" w:lineRule="auto"/>
+      </w:pPr>
+    </w:pPrDefault>
+  </w:docDefaults>
+  <w:latentStyles w:defLockedState="0" w:defUIPriority="99" w:defSemiHidden="1" w:defUnhideWhenUsed="1" w:defQFormat="0" w:count="267">
+    <w:lsdException w:name="Normal" w:semiHidden="0" w:uiPriority="0" w:unhideWhenUsed="0" w:qFormat="1"/>
+    <w:lsdException w:name="heading 1" w:semiHidden="0" w:uiPriority="9" w:unhideWhenUsed="0" w:qFormat="1"/>
+    <w:lsdException w:name="heading 2" w:uiPriority="9" w:qFormat="1"/>
+    <w:lsdException w:name="heading 3" w:uiPriority="9" w:qFormat="1"/>
+    <w:lsdException w:name="heading 4" w:uiPriority="9" w:qFormat="1"/>
+    <w:lsdException w:name="heading 5" w:uiPriority="9" w:qFormat="1"/>
+    <w:lsdException w:name="heading 6" w:uiPriority="9" w:qFormat="1"/>
+    <w:lsdException w:name="heading 7" w:uiPriority="9" w:qFormat="1"/>
+    <w:lsdException w:name="heading 8" w:uiPriority="9" w:qFormat="1"/>
+    <w:lsdException w:name="heading 9" w:uiPriority="9" w:qFormat="1"/>
+    <w:lsdException w:name="toc 1" w:uiPriority="39"/>
+    <w:lsdException w:name="toc 2" w:uiPriority="39"/>
+    <w:lsdException w:name="toc 3" w:uiPriority="39"/>
+    <w:lsdException w:name="toc 4" w:uiPriority="39"/>
+    <w:lsdException w:name="toc 5" w:uiPriority="39"/>
+    <w:lsdException w:name="toc 6" w:uiPriority="39"/>
+    <w:lsdException w:name="toc 7" w:uiPriority="39"/>
+    <w:lsdException w:name="toc 8" w:uiPriority="39"/>
+    <w:lsdException w:name="toc 9" w:uiPriority="39"/>
+    <w:lsdException w:name="caption" w:uiPriority="35" w:qFormat="1"/>
+    <w:lsdException w:name="Title" w:semiHidden="0" w:uiPriority="10" w:unhideWhenUsed="0" w:qFormat="1"/>
+    <w:lsdException w:name="Default Paragraph Font" w:uiPriority="1"/>
+    <w:lsdException w:name="Subtitle" w:semiHidden="0" w:uiPriority="11" w:unhideWhenUsed="0" w:qFormat="1"/>
+    <w:lsdException w:name="Strong" w:semiHidden="0" w:uiPriority="22" w:unhideWhenUsed="0" w:qFormat="1"/>
+    <w:lsdException w:name="Emphasis" w:semiHidden="0" w:uiPriority="20" w:unhideWhenUsed="0" w:qFormat="1"/>
+    <w:lsdException w:name="Table Grid" w:semiHidden="0" w:uiPriority="59" w:unhideWhenUsed="0"/>
+    <w:lsdException w:name="Placeholder Text" w:unhideWhenUsed="0"/>
+    <w:lsdException w:name="No Spacing" w:semiHidden="0" w:uiPriority="1" w:unhideWhenUsed="0" w:qFormat="1"/>
+    <w:lsdException w:name="Light Shading" w:semiHidden="0" w:uiPriority="60" w:unhideWhenUsed="0"/>
+    <w:lsdException w:name="Light List" w:semiHidden="0" w:uiPriority="61" w:unhideWhenUsed="0"/>
+    <w:lsdException w:name="Light Grid" w:semiHidden="0" w:uiPriority="62" w:unhideWhenUsed="0"/>
+    <w:lsdException w:name="Medium Shading 1" w:semiHidden="0" w:uiPriority="63" w:unhideWhenUsed="0"/>
+    <w:lsdException w:name="Medium Shading 2" w:semiHidden="0" w:uiPriority="64" w:unhideWhenUsed="0"/>
+    <w:lsdException w:name="Medium List 1" w:semiHidden="0" w:uiPriority="65" w:unhideWhenUsed="0"/>
+    <w:lsdException w:name="Medium List 2" w:semiHidden="0" w:uiPriority="66" w:unhideWhenUsed="0"/>
+    <w:lsdException w:name="Medium Grid 1" w:semiHidden="0" w:uiPriority="67" w:unhideWhenUsed="0"/>
+    <w:lsdException w:name="Medium Grid 2" w:semiHidden="0" w:uiPriority="68" w:unhideWhenUsed="0"/>
+    <w:lsdException w:name="Medium Grid 3" w:semiHidden="0" w:uiPriority="69" w:unhideWhenUsed="0"/>
+    <w:lsdException w:name="Dark List" w:semiHidden="0" w:uiPriority="70" w:unhideWhenUsed="0"/>
+    <w:lsdException w:name="Colorful Shading" w:semiHidden="0" w:uiPriority="71" w:unhideWhenUsed="0"/>
+    <w:lsdException w:name="Colorful List" w:semiHidden="0" w:uiPriority="72" w:unhideWhenUsed="0"/>
+    <w:lsdException w:name="Colorful Grid" w:semiHidden="0" w:uiPriority="73" w:unhideWhenUsed="0"/>
+    <w:lsdException w:name="Light Shading Accent 1" w:semiHidden="0" w:uiPriority="60" w:unhideWhenUsed="0"/>
+    <w:lsdException w:name="Light List Accent 1" w:semiHidden="0" w:uiPriority="61" w:unhideWhenUsed="0"/>
+    <w:lsdException w:name="Light Grid Accent 1" w:semiHidden="0" w:uiPriority="62" w:unhideWhenUsed="0"/>
+    <w:lsdException w:name="Medium Shading 1 Accent 1" w:semiHidden="0" w:uiPriority="63" w:unhideWhenUsed="0"/>
+    <w:lsdException w:name="Medium Shading 2 Accent 1" w:semiHidden="0" w:uiPriority="64" w:unhideWhenUsed="0"/>
+    <w:lsdException w:name="Medium List 1 Accent 1" w:semiHidden="0" w:uiPriority="65" w:unhideWhenUsed="0"/>
+    <w:lsdException w:name="Revision" w:unhideWhenUsed="0"/>
+    <w:lsdException w:name="List Paragraph" w:semiHidden="0" w:uiPriority="34" w:unhideWhenUsed="0" w:qFormat="1"/>
+    <w:lsdException w:name="Quote" w:semiHidden="0" w:uiPriority="29" w:unhideWhenUsed="0" w:qFormat="1"/>
+    <w:lsdException w:name="Intense Quote" w:semiHidden="0" w:uiPriority="30" w:unhideWhenUsed="0" w:qFormat="1"/>
+    <w:lsdException w:name="Medium List 2 Accent 1" w:semiHidden="0" w:uiPriority="66" w:unhideWhenUsed="0"/>
+    <w:lsdException w:name="Medium Grid 1 Accent 1" w:semiHidden="0" w:uiPriority="67" w:unhideWhenUsed="0"/>
+    <w:lsdException w:name="Medium Grid 2 Accent 1" w:semiHidden="0" w:uiPriority="68" w:unhideWhenUsed="0"/>
+    <w:lsdException w:name="Medium Grid 3 Accent 1" w:semiHidden="0" w:uiPriority="69" w:unhideWhenUsed="0"/>
+    <w:lsdException w:name="Dark List Accent 1" w:semiHidden="0" w:uiPriority="70" w:unhideWhenUsed="0"/>
+    <w:lsdException w:name="Colorful Shading Accent 1" w:semiHidden="0" w:uiPriority="71" w:unhideWhenUsed="0"/>
+    <w:lsdException w:name="Colorful List Accent 1" w:semiHidden="0" w:uiPriority="72" w:unhideWhenUsed="0"/>
+    <w:lsdException w:name="Colorful Grid Accent 1" w:semiHidden="0" w:uiPriority="73" w:unhideWhenUsed="0"/>
+    <w:lsdException w:name="Light Shading Accent 2" w:semiHidden="0" w:uiPriority="60" w:unhideWhenUsed="0"/>
+    <w:lsdException w:name="Light List Accent 2" w:semiHidden="0" w:uiPriority="61" w:unhideWhenUsed="0"/>
+    <w:lsdException w:name="Light Grid Accent 2" w:semiHidden="0" w:uiPriority="62" w:unhideWhenUsed="0"/>
+    <w:lsdException w:name="Medium Shading 1 Accent 2" w:semiHidden="0" w:uiPriority="63" w:unhideWhenUsed="0"/>
+    <w:lsdException w:name="Medium Shading 2 Accent 2" w:semiHidden="0" w:uiPriority="64" w:unhideWhenUsed="0"/>
+    <w:lsdException w:name="Medium List 1 Accent 2" w:semiHidden="0" w:uiPriority="65" w:unhideWhenUsed="0"/>
+    <w:lsdException w:name="Medium List 2 Accent 2" w:semiHidden="0" w:uiPriority="66" w:unhideWhenUsed="0"/>
+    <w:lsdException w:name="Medium Grid 1 Accent 2" w:semiHidden="0" w:uiPriority="67" w:unhideWhenUsed="0"/>
+    <w:lsdException w:name="Medium Grid 2 Accent 2" w:semiHidden="0" w:uiPriority="68" w:unhideWhenUsed="0"/>
+    <w:lsdException w:name="Medium Grid 3 Accent 2" w:semiHidden="0" w:uiPriority="69" w:unhideWhenUsed="0"/>
+    <w:lsdException w:name="Dark List Accent 2" w:semiHidden="0" w:uiPriority="70" w:unhideWhenUsed="0"/>
+    <w:lsdException w:name="Colorful Shading Accent 2" w:semiHidden="0" w:uiPriority="71" w:unhideWhenUsed="0"/>
+    <w:lsdException w:name="Colorful List Accent 2" w:semiHidden="0" w:uiPriority="72" w:unhideWhenUsed="0"/>
+    <w:lsdException w:name="Colorful Grid Accent 2" w:semiHidden="0" w:uiPriority="73" w:unhideWhenUsed="0"/>
+    <w:lsdException w:name="Light Shading Accent 3" w:semiHidden="0" w:uiPriority="60" w:unhideWhenUsed="0"/>
+    <w:lsdException w:name="Light List Accent 3" w:semiHidden="0" w:uiPriority="61" w:unhideWhenUsed="0"/>
+    <w:lsdException w:name="Light Grid Accent 3" w:semiHidden="0" w:uiPriority="62" w:unhideWhenUsed="0"/>
+    <w:lsdException w:name="Medium Shading 1 Accent 3" w:semiHidden="0" w:uiPriority="63" w:unhideWhenUsed="0"/>
+    <w:lsdException w:name="Medium Shading 2 Accent 3" w:semiHidden="0" w:uiPriority="64" w:unhideWhenUsed="0"/>
+    <w:lsdException w:name="Medium List 1 Accent 3" w:semiHidden="0" w:uiPriority="65" w:unhideWhenUsed="0"/>
+    <w:lsdException w:name="Medium List 2 Accent 3" w:semiHidden="0" w:uiPriority="66" w:unhideWhenUsed="0"/>
+    <w:lsdException w:name="Medium Grid 1 Accent 3" w:semiHidden="0" w:uiPriority="67" w:unhideWhenUsed="0"/>
+    <w:lsdException w:name="Medium Grid 2 Accent 3" w:semiHidden="0" w:uiPriority="68" w:unhideWhenUsed="0"/>
+    <w:lsdException w:name="Medium Grid 3 Accent 3" w:semiHidden="0" w:uiPriority="69" w:unhideWhenUsed="0"/>
+    <w:lsdException w:name="Dark List Accent 3" w:semiHidden="0" w:uiPriority="70" w:unhideWhenUsed="0"/>
+    <w:lsdException w:name="Colorful Shading Accent 3" w:semiHidden="0" w:uiPriority="71" w:unhideWhenUsed="0"/>
+    <w:lsdException w:name="Colorful List Accent 3" w:semiHidden="0" w:uiPriority="72" w:unhideWhenUsed="0"/>
+    <w:lsdException w:name="Colorful Grid Accent 3" w:semiHidden="0" w:uiPriority="73" w:unhideWhenUsed="0"/>
+    <w:lsdException w:name="Light Shading Accent 4" w:semiHidden="0" w:uiPriority="60" w:unhideWhenUsed="0"/>
+    <w:lsdException w:name="Light List Accent 4" w:semiHidden="0" w:uiPriority="61" w:unhideWhenUsed="0"/>
+    <w:lsdException w:name="Light Grid Accent 4" w:semiHidden="0" w:uiPriority="62" w:unhideWhenUsed="0"/>
+    <w:lsdException w:name="Medium Shading 1 Accent 4" w:semiHidden="0" w:uiPriority="63" w:unhideWhenUsed="0"/>
+    <w:lsdException w:name="Medium Shading 2 Accent 4" w:semiHidden="0" w:uiPriority="64" w:unhideWhenUsed="0"/>
+    <w:lsdException w:name="Medium List 1 Accent 4" w:semiHidden="0" w:uiPriority="65" w:unhideWhenUsed="0"/>
+    <w:lsdException w:name="Medium List 2 Accent 4" w:semiHidden="0" w:uiPriority="66" w:unhideWhenUsed="0"/>
+    <w:lsdException w:name="Medium Grid 1 Accent 4" w:semiHidden="0" w:uiPriority="67" w:unhideWhenUsed="0"/>
+    <w:lsdException w:name="Medium Grid 2 Accent 4" w:semiHidden="0" w:uiPriority="68" w:unhideWhenUsed="0"/>
+    <w:lsdException w:name="Medium Grid 3 Accent 4" w:semiHidden="0" w:uiPriority="69" w:unhideWhenUsed="0"/>
+    <w:lsdException w:name="Dark List Accent 4" w:semiHidden="0" w:uiPriority="70" w:unhideWhenUsed="0"/>
+    <w:lsdException w:name="Colorful Shading Accent 4" w:semiHidden="0" w:uiPriority="71" w:unhideWhenUsed="0"/>
+    <w:lsdException w:name="Colorful List Accent 4" w:semiHidden="0" w:uiPriority="72" w:unhideWhenUsed="0"/>
+    <w:lsdException w:name="Colorful Grid Accent 4" w:semiHidden="0" w:uiPriority="73" w:unhideWhenUsed="0"/>
+    <w:lsdException w:name="Light Shading Accent 5" w:semiHidden="0" w:uiPriority="60" w:unhideWhenUsed="0"/>
+    <w:lsdException w:name="Light List Accent 5" w:semiHidden="0" w:uiPriority="61" w:unhideWhenUsed="0"/>
+    <w:lsdException w:name="Light Grid Accent 5" w:semiHidden="0" w:uiPriority="62" w:unhideWhenUsed="0"/>
+    <w:lsdException w:name="Medium Shading 1 Accent 5" w:semiHidden="0" w:uiPriority="63" w:unhideWhenUsed="0"/>
+    <w:lsdException w:name="Medium Shading 2 Accent 5" w:semiHidden="0" w:uiPriority="64" w:unhideWhenUsed="0"/>
+    <w:lsdException w:name="Medium List 1 Accent 5" w:semiHidden="0" w:uiPriority="65" w:unhideWhenUsed="0"/>
+    <w:lsdException w:name="Medium List 2 Accent 5" w:semiHidden="0" w:uiPriority="66" w:unhideWhenUsed="0"/>
+    <w:lsdException w:name="Medium Grid 1 Accent 5" w:semiHidden="0" w:uiPriority="67" w:unhideWhenUsed="0"/>
+    <w:lsdException w:name="Medium Grid 2 Accent 5" w:semiHidden="0" w:uiPriority="68" w:unhideWhenUsed="0"/>
+    <w:lsdException w:name="Medium Grid 3 Accent 5" w:semiHidden="0" w:uiPriority="69" w:unhideWhenUsed="0"/>
+    <w:lsdException w:name="Dark List Accent 5" w:semiHidden="0" w:uiPriority="70" w:unhideWhenUsed="0"/>
+    <w:lsdException w:name="Colorful Shading Accent 5" w:semiHidden="0" w:uiPriority="71" w:unhideWhenUsed="0"/>
+    <w:lsdException w:name="Colorful List Accent 5" w:semiHidden="0" w:uiPriority="72" w:unhideWhenUsed="0"/>
+    <w:lsdException w:name="Colorful Grid Accent 5" w:semiHidden="0" w:uiPriority="73" w:unhideWhenUsed="0"/>
+    <w:lsdException w:name="Light Shading Accent 6" w:semiHidden="0" w:uiPriority="60" w:unhideWhenUsed="0"/>
+    <w:lsdException w:name="Light List Accent 6" w:semiHidden="0" w:uiPriority="61" w:unhideWhenUsed="0"/>
+    <w:lsdException w:name="Light Grid Accent 6" w:semiHidden="0" w:uiPriority="62" w:unhideWhenUsed="0"/>
+    <w:lsdException w:name="Medium Shading 1 Accent 6" w:semiHidden="0" w:uiPriority="63" w:unhideWhenUsed="0"/>
+    <w:lsdException w:name="Medium Shading 2 Accent 6" w:semiHidden="0" w:uiPriority="64" w:unhideWhenUsed="0"/>
+    <w:lsdException w:name="Medium List 1 Accent 6" w:semiHidden="0" w:uiPriority="65" w:unhideWhenUsed="0"/>
+    <w:lsdException w:name="Medium List 2 Accent 6" w:semiHidden="0" w:uiPriority="66" w:unhideWhenUsed="0"/>
+    <w:lsdException w:name="Medium Grid 1 Accent 6" w:semiHidden="0" w:uiPriority="67" w:unhideWhenUsed="0"/>
+    <w:lsdException w:name="Medium Grid 2 Accent 6" w:semiHidden="0" w:uiPriority="68" w:unhideWhenUsed="0"/>
+    <w:lsdException w:name="Medium Grid 3 Accent 6" w:semiHidden="0" w:uiPriority="69" w:unhideWhenUsed="0"/>
+    <w:lsdException w:name="Dark List Accent 6" w:semiHidden="0" w:uiPriority="70" w:unhideWhenUsed="0"/>
+    <w:lsdException w:name="Colorful Shading Accent 6" w:semiHidden="0" w:uiPriority="71" w:unhideWhenUsed="0"/>
+    <w:lsdException w:name="Colorful List Accent 6" w:semiHidden="0" w:uiPriority="72" w:unhideWhenUsed="0"/>
+    <w:lsdException w:name="Colorful Grid Accent 6" w:semiHidden="0" w:uiPriority="73" w:unhideWhenUsed="0"/>
+    <w:lsdException w:name="Subtle Emphasis" w:semiHidden="0" w:uiPriority="19" w:unhideWhenUsed="0" w:qFormat="1"/>
+    <w:lsdException w:name="Intense Emphasis" w:semiHidden="0" w:uiPriority="21" w:unhideWhenUsed="0" w:qFormat="1"/>
+    <w:lsdException w:name="Subtle Reference" w:semiHidden="0" w:uiPriority="31" w:unhideWhenUsed="0" w:qFormat="1"/>
+    <w:lsdException w:name="Intense Reference" w:semiHidden="0" w:uiPriority="32" w:unhideWhenUsed="0" w:qFormat="1"/>
+    <w:lsdException w:name="Book Title" w:semiHidden="0" w:uiPriority="33" w:unhideWhenUsed="0" w:qFormat="1"/>
+    <w:lsdException w:name="Bibliography" w:uiPriority="37"/>
+    <w:lsdException w:name="TOC Heading" w:uiPriority="39" w:qFormat="1"/>
+  </w:latentStyles>
+  <w:style w:type="paragraph" w:default="1" w:styleId="Normal">
+    <w:name w:val="Normal"/>
+    <w:qFormat/>
+    <w:pPr>
+      <w:suppressAutoHyphens/>
+      <w:spacing w:after="200"/>
+    </w:pPr>
+  </w:style>
+  <w:style w:type="paragraph" w:styleId="Ttulo1">
+    <w:name w:val="heading 1"/>
+    <w:basedOn w:val="Heading"/>
+    <w:qFormat/>
+    <w:pPr>
+      <w:outlineLvl w:val="0"/>
+    </w:pPr>
+  </w:style>
+  <w:style w:type="paragraph" w:styleId="Ttulo2">
+    <w:name w:val="heading 2"/>
+    <w:basedOn w:val="Heading"/>
+    <w:qFormat/>
+    <w:pPr>
+      <w:outlineLvl w:val="1"/>
+    </w:pPr>
+  </w:style>
+  <w:style w:type="paragraph" w:styleId="Ttulo3">
+    <w:name w:val="heading 3"/>
+    <w:basedOn w:val="Heading"/>
+    <w:qFormat/>
+    <w:pPr>
+      <w:outlineLvl w:val="2"/>
+    </w:pPr>
+  </w:style>
+  <w:style w:type="character" w:default="1" w:styleId="Fuentedeprrafopredeter">
+    <w:name w:val="Default Paragraph Font"/>
+    <w:uiPriority w:val="1"/>
+    <w:semiHidden/>
+    <w:unhideWhenUsed/>
+  </w:style>
+  <w:style w:type="table" w:default="1" w:styleId="Tablanormal">
+    <w:name w:val="Normal Table"/>
+    <w:uiPriority w:val="99"/>
+    <w:semiHidden/>
+    <w:unhideWhenUsed/>
+    <w:tblPr>
+      <w:tblInd w:w="0" w:type="dxa"/>
+      <w:tblCellMar>
+        <w:top w:w="0" w:type="dxa"/>
+        <w:left w:w="108" w:type="dxa"/>
+        <w:bottom w:w="0" w:type="dxa"/>
+        <w:right w:w="108" w:type="dxa"/>
+      </w:tblCellMar>
+    </w:tblPr>
+  </w:style>
+  <w:style w:type="numbering" w:default="1" w:styleId="Sinlista">
+    <w:name w:val="No List"/>
+    <w:uiPriority w:val="99"/>
+    <w:semiHidden/>
+    <w:unhideWhenUsed/>
+  </w:style>
+  <w:style w:type="character" w:customStyle="1" w:styleId="TextodegloboCar">
+    <w:name w:val="Texto de globo Car"/>
+    <w:basedOn w:val="Fuentedeprrafopredeter"/>
+    <w:link w:val="Textodeglobo"/>
+    <w:uiPriority w:val="99"/>
+    <w:semiHidden/>
+    <w:qFormat/>
+    <w:rsid w:val="00E91DFD"/>
+    <w:rPr>
+      <w:rFonts w:ascii="Tahoma" w:hAnsi="Tahoma" w:cs="Tahoma"/>
+      <w:sz w:val="16"/>
+      <w:szCs w:val="16"/>
+    </w:rPr>
+  </w:style>
+  <w:style w:type="paragraph" w:customStyle="1" w:styleId="Heading">
+    <w:name w:val="Heading"/>
+    <w:basedOn w:val="Normal"/>
+    <w:next w:val="TextBody"/>
+    <w:qFormat/>
+    <w:pPr>
+      <w:keepNext/>
+      <w:spacing w:before="240" w:after="120"/>
+    </w:pPr>
+    <w:rPr>
+      <w:rFonts w:ascii="Liberation Sans" w:eastAsia="Droid Sans Fallback" w:hAnsi="Liberation Sans" w:cs="FreeSans"/>
+      <w:sz w:val="28"/>
+      <w:szCs w:val="28"/>
+    </w:rPr>
+  </w:style>
+  <w:style w:type="paragraph" w:customStyle="1" w:styleId="TextBody">
+    <w:name w:val="Text Body"/>
+    <w:basedOn w:val="Normal"/>
+    <w:pPr>
+      <w:spacing w:after="140" w:line="288" w:lineRule="auto"/>
+    </w:pPr>
+  </w:style>
+  <w:style w:type="paragraph" w:styleId="Lista">
+    <w:name w:val="List"/>
+    <w:basedOn w:val="TextBody"/>
+    <w:rPr>
+      <w:rFonts w:cs="FreeSans"/>
+    </w:rPr>
+  </w:style>
+  <w:style w:type="paragraph" w:styleId="Epgrafe">
+    <w:name w:val="caption"/>
+    <w:basedOn w:val="Normal"/>
+    <w:qFormat/>
+    <w:pPr>
+      <w:suppressLineNumbers/>
+      <w:spacing w:before="120" w:after="120"/>
+    </w:pPr>
+    <w:rPr>
+      <w:rFonts w:cs="FreeSans"/>
+      <w:i/>
+      <w:iCs/>
+      <w:sz w:val="24"/>
+      <w:szCs w:val="24"/>
+    </w:rPr>
+  </w:style>
+  <w:style w:type="paragraph" w:customStyle="1" w:styleId="Index">
+    <w:name w:val="Index"/>
+    <w:basedOn w:val="Normal"/>
+    <w:qFormat/>
+    <w:pPr>
+      <w:suppressLineNumbers/>
+    </w:pPr>
+    <w:rPr>
+      <w:rFonts w:cs="FreeSans"/>
+    </w:rPr>
+  </w:style>
+  <w:style w:type="paragraph" w:styleId="Textodeglobo">
+    <w:name w:val="Balloon Text"/>
+    <w:basedOn w:val="Normal"/>
+    <w:link w:val="TextodegloboCar"/>
+    <w:uiPriority w:val="99"/>
+    <w:semiHidden/>
+    <w:unhideWhenUsed/>
+    <w:qFormat/>
+    <w:rsid w:val="00E91DFD"/>
+    <w:pPr>
+      <w:spacing w:after="0" w:line="240" w:lineRule="auto"/>
+    </w:pPr>
+    <w:rPr>
+      <w:rFonts w:ascii="Tahoma" w:hAnsi="Tahoma" w:cs="Tahoma"/>
+      <w:sz w:val="16"/>
+      <w:szCs w:val="16"/>
+    </w:rPr>
+  </w:style>
+  <w:style w:type="paragraph" w:customStyle="1" w:styleId="Quotations">
+    <w:name w:val="Quotations"/>
+    <w:basedOn w:val="Normal"/>
+    <w:qFormat/>
+  </w:style>
+  <w:style w:type="paragraph" w:styleId="Ttulo">
+    <w:name w:val="Title"/>
+    <w:basedOn w:val="Heading"/>
+    <w:qFormat/>
+  </w:style>
+  <w:style w:type="paragraph" w:styleId="Subttulo">
+    <w:name w:val="Subtitle"/>
+    <w:basedOn w:val="Heading"/>
+    <w:qFormat/>
   </w:style>
 </w:styles>
 </file>

</xml_diff>